<commit_message>
added task and calendar plan appendices
</commit_message>
<xml_diff>
--- a/report/backmatter/files/Пример_оформления_календарного_плана_414244_Весна_2025.docx
+++ b/report/backmatter/files/Пример_оформления_календарного_плана_414244_Весна_2025.docx
@@ -1,9 +1,10 @@
 
 <file path=word/document.xml><?xml version="1.0" encoding="utf-8"?>
-<w:document xmlns:wpc="http://schemas.microsoft.com/office/word/2010/wordprocessingCanvas" xmlns:cx="http://schemas.microsoft.com/office/drawing/2014/chartex" xmlns:mc="http://schemas.openxmlformats.org/markup-compatibility/2006" xmlns:o="urn:schemas-microsoft-com:office:office" xmlns:r="http://schemas.openxmlformats.org/officeDocument/2006/relationships" xmlns:m="http://schemas.openxmlformats.org/officeDocument/2006/math" xmlns:v="urn:schemas-microsoft-com:vml" xmlns:wp14="http://schemas.microsoft.com/office/word/2010/wordprocessingDrawing" xmlns:wp="http://schemas.openxmlformats.org/drawingml/2006/wordprocessingDrawing" xmlns:w10="urn:schemas-microsoft-com:office:word" xmlns:w="http://schemas.openxmlformats.org/wordprocessingml/2006/main" xmlns:w14="http://schemas.microsoft.com/office/word/2010/wordml" xmlns:w15="http://schemas.microsoft.com/office/word/2012/wordml" xmlns:w16se="http://schemas.microsoft.com/office/word/2015/wordml/symex" xmlns:wpg="http://schemas.microsoft.com/office/word/2010/wordprocessingGroup" xmlns:wpi="http://schemas.microsoft.com/office/word/2010/wordprocessingInk" xmlns:wne="http://schemas.microsoft.com/office/word/2006/wordml" xmlns:wps="http://schemas.microsoft.com/office/word/2010/wordprocessingShape" mc:Ignorable="w14 w15 w16se wp14">
+<w:document xmlns:o="urn:schemas-microsoft-com:office:office" xmlns:r="http://schemas.openxmlformats.org/officeDocument/2006/relationships" xmlns:v="urn:schemas-microsoft-com:vml" xmlns:w="http://schemas.openxmlformats.org/wordprocessingml/2006/main" xmlns:w10="urn:schemas-microsoft-com:office:word" xmlns:wp="http://schemas.openxmlformats.org/drawingml/2006/wordprocessingDrawing" xmlns:wps="http://schemas.microsoft.com/office/word/2010/wordprocessingShape" xmlns:wpg="http://schemas.microsoft.com/office/word/2010/wordprocessingGroup" xmlns:mc="http://schemas.openxmlformats.org/markup-compatibility/2006" xmlns:wp14="http://schemas.microsoft.com/office/word/2010/wordprocessingDrawing" xmlns:w14="http://schemas.microsoft.com/office/word/2010/wordml" xmlns:w15="http://schemas.microsoft.com/office/word/2012/wordml" mc:Ignorable="w14 wp14 w15">
   <w:body>
     <w:p>
       <w:pPr>
+        <w:pStyle w:val="Normal"/>
         <w:jc w:val="center"/>
         <w:rPr>
           <w:b/>
@@ -20,6 +21,7 @@
     </w:p>
     <w:p>
       <w:pPr>
+        <w:pStyle w:val="Normal"/>
         <w:jc w:val="center"/>
         <w:rPr>
           <w:b/>
@@ -31,25 +33,12 @@
           <w:b/>
           <w:lang w:val="ru-RU"/>
         </w:rPr>
-        <w:t xml:space="preserve">Федеральное государственное </w:t>
-      </w:r>
-      <w:r>
-        <w:rPr>
-          <w:b/>
-          <w:lang w:val="ru-RU"/>
-        </w:rPr>
-        <w:t>автономное</w:t>
-      </w:r>
-      <w:r>
-        <w:rPr>
-          <w:b/>
-          <w:lang w:val="ru-RU"/>
-        </w:rPr>
-        <w:t xml:space="preserve"> образовательное учреждение </w:t>
+        <w:t xml:space="preserve">Федеральное государственное автономное образовательное учреждение </w:t>
       </w:r>
     </w:p>
     <w:p>
       <w:pPr>
+        <w:pStyle w:val="Normal"/>
         <w:jc w:val="center"/>
         <w:rPr>
           <w:b/>
@@ -66,6 +55,7 @@
     </w:p>
     <w:p>
       <w:pPr>
+        <w:pStyle w:val="Normal"/>
         <w:jc w:val="center"/>
         <w:rPr>
           <w:b/>
@@ -82,6 +72,7 @@
     </w:p>
     <w:p>
       <w:pPr>
+        <w:pStyle w:val="Normal"/>
         <w:jc w:val="center"/>
         <w:rPr>
           <w:b/>
@@ -98,8 +89,9 @@
     </w:p>
     <w:p>
       <w:pPr>
+        <w:pStyle w:val="Normal"/>
         <w:pBdr>
-          <w:bottom w:val="thinThickSmallGap" w:sz="24" w:space="1" w:color="auto"/>
+          <w:bottom w:val="thinThickSmallGap" w:sz="24" w:space="1" w:color="000000"/>
         </w:pBdr>
         <w:jc w:val="center"/>
         <w:rPr>
@@ -117,6 +109,7 @@
     </w:p>
     <w:p>
       <w:pPr>
+        <w:pStyle w:val="Normal"/>
         <w:jc w:val="center"/>
         <w:rPr>
           <w:b/>
@@ -124,9 +117,17 @@
           <w:lang w:val="ru-RU"/>
         </w:rPr>
       </w:pPr>
+      <w:r>
+        <w:rPr>
+          <w:b/>
+          <w:sz w:val="16"/>
+          <w:lang w:val="ru-RU"/>
+        </w:rPr>
+      </w:r>
     </w:p>
     <w:p>
       <w:pPr>
+        <w:pStyle w:val="Normal"/>
         <w:jc w:val="center"/>
         <w:rPr>
           <w:b/>
@@ -135,6 +136,14 @@
           <w:lang w:val="ru-RU"/>
         </w:rPr>
       </w:pPr>
+      <w:r>
+        <w:rPr>
+          <w:b/>
+          <w:bCs/>
+          <w:sz w:val="28"/>
+          <w:lang w:val="ru-RU"/>
+        </w:rPr>
+      </w:r>
     </w:p>
     <w:p>
       <w:pPr>
@@ -158,6 +167,7 @@
     </w:p>
     <w:p>
       <w:pPr>
+        <w:pStyle w:val="Normal"/>
         <w:jc w:val="center"/>
         <w:rPr>
           <w:b/>
@@ -171,74 +181,74 @@
           <w:sz w:val="32"/>
           <w:lang w:val="ru-RU"/>
         </w:rPr>
-        <w:t>на выполнение курсово</w:t>
-      </w:r>
-      <w:r>
-        <w:rPr>
-          <w:b/>
-          <w:sz w:val="32"/>
-          <w:lang w:val="ru-RU"/>
-        </w:rPr>
-        <w:t>й</w:t>
-      </w:r>
-      <w:r>
-        <w:rPr>
-          <w:b/>
-          <w:sz w:val="32"/>
-          <w:lang w:val="ru-RU"/>
-        </w:rPr>
-        <w:t xml:space="preserve"> </w:t>
-      </w:r>
-      <w:r>
-        <w:rPr>
-          <w:b/>
-          <w:sz w:val="32"/>
-          <w:lang w:val="ru-RU"/>
-        </w:rPr>
-        <w:t>работы</w:t>
+        <w:t>на выполнение курсовой работы</w:t>
       </w:r>
     </w:p>
     <w:p>
       <w:pPr>
+        <w:pStyle w:val="Normal"/>
         <w:rPr>
           <w:sz w:val="14"/>
           <w:lang w:val="ru-RU"/>
         </w:rPr>
       </w:pPr>
+      <w:r>
+        <w:rPr>
+          <w:sz w:val="14"/>
+          <w:lang w:val="ru-RU"/>
+        </w:rPr>
+      </w:r>
     </w:p>
     <w:tbl>
       <w:tblPr>
         <w:tblStyle w:val="a3"/>
-        <w:tblW w:w="0" w:type="auto"/>
-        <w:tblBorders>
-          <w:top w:val="none" w:sz="0" w:space="0" w:color="auto"/>
-          <w:left w:val="none" w:sz="0" w:space="0" w:color="auto"/>
-          <w:bottom w:val="none" w:sz="0" w:space="0" w:color="auto"/>
-          <w:right w:val="none" w:sz="0" w:space="0" w:color="auto"/>
-          <w:insideH w:val="none" w:sz="0" w:space="0" w:color="auto"/>
-          <w:insideV w:val="none" w:sz="0" w:space="0" w:color="auto"/>
-        </w:tblBorders>
-        <w:tblLook w:val="04A0" w:firstRow="1" w:lastRow="0" w:firstColumn="1" w:lastColumn="0" w:noHBand="0" w:noVBand="1"/>
+        <w:tblW w:w="9349" w:type="dxa"/>
+        <w:jc w:val="left"/>
+        <w:tblInd w:w="0" w:type="dxa"/>
+        <w:tblLayout w:type="fixed"/>
+        <w:tblCellMar>
+          <w:top w:w="0" w:type="dxa"/>
+          <w:left w:w="108" w:type="dxa"/>
+          <w:bottom w:w="0" w:type="dxa"/>
+          <w:right w:w="108" w:type="dxa"/>
+        </w:tblCellMar>
+        <w:tblLook w:val="04a0" w:noHBand="0" w:noVBand="1" w:firstColumn="1" w:lastRow="0" w:lastColumn="0" w:firstRow="1"/>
       </w:tblPr>
       <w:tblGrid>
-        <w:gridCol w:w="2127"/>
-        <w:gridCol w:w="425"/>
-        <w:gridCol w:w="6797"/>
+        <w:gridCol w:w="2125"/>
+        <w:gridCol w:w="230"/>
+        <w:gridCol w:w="6993"/>
       </w:tblGrid>
       <w:tr>
-        <w:tc>
-          <w:tcPr>
-            <w:tcW w:w="2127" w:type="dxa"/>
-          </w:tcPr>
-          <w:p>
-            <w:pPr>
-              <w:rPr>
-                <w:lang w:val="ru-RU"/>
-              </w:rPr>
-            </w:pPr>
-            <w:r>
-              <w:rPr>
-                <w:lang w:val="ru-RU"/>
+        <w:trPr/>
+        <w:tc>
+          <w:tcPr>
+            <w:tcW w:w="2125" w:type="dxa"/>
+            <w:tcBorders>
+              <w:top w:val="nil"/>
+              <w:left w:val="nil"/>
+              <w:bottom w:val="nil"/>
+              <w:right w:val="nil"/>
+            </w:tcBorders>
+          </w:tcPr>
+          <w:p>
+            <w:pPr>
+              <w:pStyle w:val="Normal"/>
+              <w:suppressAutoHyphens w:val="true"/>
+              <w:spacing w:before="0" w:after="0"/>
+              <w:jc w:val="left"/>
+              <w:rPr>
+                <w:lang w:val="ru-RU"/>
+              </w:rPr>
+            </w:pPr>
+            <w:r>
+              <w:rPr>
+                <w:bCs w:val="false"/>
+                <w:iCs w:val="false"/>
+                <w:kern w:val="0"/>
+                <w:sz w:val="22"/>
+                <w:szCs w:val="24"/>
+                <w:lang w:val="ru-RU" w:eastAsia="en-US" w:bidi="ar-SA"/>
               </w:rPr>
               <w:t>по дисциплине</w:t>
             </w:r>
@@ -246,215 +256,248 @@
         </w:tc>
         <w:tc>
           <w:tcPr>
-            <w:tcW w:w="7222" w:type="dxa"/>
+            <w:tcW w:w="7223" w:type="dxa"/>
             <w:gridSpan w:val="2"/>
             <w:tcBorders>
-              <w:bottom w:val="single" w:sz="4" w:space="0" w:color="auto"/>
-            </w:tcBorders>
-          </w:tcPr>
-          <w:p>
-            <w:pPr>
-              <w:rPr>
-                <w:lang w:val="ru-RU"/>
-              </w:rPr>
-            </w:pPr>
-            <w:r>
-              <w:rPr>
-                <w:lang w:val="ru-RU"/>
-              </w:rPr>
-              <w:t xml:space="preserve">Численные методы </w:t>
+              <w:top w:val="nil"/>
+              <w:left w:val="nil"/>
+              <w:right w:val="nil"/>
+            </w:tcBorders>
+          </w:tcPr>
+          <w:p>
+            <w:pPr>
+              <w:pStyle w:val="Normal"/>
+              <w:suppressAutoHyphens w:val="true"/>
+              <w:spacing w:before="0" w:after="0"/>
+              <w:jc w:val="left"/>
+              <w:rPr>
+                <w:lang w:val="ru-RU"/>
+              </w:rPr>
+            </w:pPr>
+            <w:r>
+              <w:rPr>
+                <w:bCs w:val="false"/>
+                <w:iCs w:val="false"/>
+                <w:kern w:val="0"/>
+                <w:sz w:val="22"/>
+                <w:szCs w:val="24"/>
+                <w:lang w:val="ru-RU" w:eastAsia="en-US" w:bidi="ar-SA"/>
+              </w:rPr>
+              <w:t>Численные методы</w:t>
             </w:r>
           </w:p>
         </w:tc>
       </w:tr>
       <w:tr>
-        <w:tc>
-          <w:tcPr>
-            <w:tcW w:w="2127" w:type="dxa"/>
-          </w:tcPr>
-          <w:p>
-            <w:pPr>
-              <w:rPr>
-                <w:lang w:val="ru-RU"/>
-              </w:rPr>
-            </w:pPr>
-            <w:r>
-              <w:rPr>
-                <w:lang w:val="ru-RU"/>
-              </w:rPr>
-              <w:t>Студент группы</w:t>
-            </w:r>
-            <w:r>
-              <w:rPr>
-                <w:lang w:val="ru-RU"/>
-              </w:rPr>
-              <w:t xml:space="preserve"> </w:t>
-            </w:r>
-            <w:r>
-              <w:rPr>
-                <w:lang w:val="ru-RU"/>
-              </w:rPr>
-              <w:t>ФН11-62</w:t>
-            </w:r>
-            <w:r>
-              <w:rPr>
-                <w:lang w:val="ru-RU"/>
-              </w:rPr>
-              <w:t>Б</w:t>
-            </w:r>
-          </w:p>
-        </w:tc>
-        <w:tc>
-          <w:tcPr>
-            <w:tcW w:w="7222" w:type="dxa"/>
+        <w:trPr/>
+        <w:tc>
+          <w:tcPr>
+            <w:tcW w:w="2125" w:type="dxa"/>
+            <w:tcBorders>
+              <w:top w:val="nil"/>
+              <w:left w:val="nil"/>
+              <w:bottom w:val="nil"/>
+              <w:right w:val="nil"/>
+            </w:tcBorders>
+          </w:tcPr>
+          <w:p>
+            <w:pPr>
+              <w:pStyle w:val="Normal"/>
+              <w:suppressAutoHyphens w:val="true"/>
+              <w:spacing w:before="0" w:after="0"/>
+              <w:jc w:val="left"/>
+              <w:rPr>
+                <w:lang w:val="ru-RU"/>
+              </w:rPr>
+            </w:pPr>
+            <w:r>
+              <w:rPr>
+                <w:bCs w:val="false"/>
+                <w:iCs w:val="false"/>
+                <w:kern w:val="0"/>
+                <w:sz w:val="22"/>
+                <w:szCs w:val="24"/>
+                <w:lang w:val="ru-RU" w:eastAsia="en-US" w:bidi="ar-SA"/>
+              </w:rPr>
+              <w:t>Студент группы ФН11-62Б</w:t>
+            </w:r>
+          </w:p>
+        </w:tc>
+        <w:tc>
+          <w:tcPr>
+            <w:tcW w:w="7223" w:type="dxa"/>
             <w:gridSpan w:val="2"/>
             <w:tcBorders>
-              <w:top w:val="single" w:sz="4" w:space="0" w:color="auto"/>
-              <w:bottom w:val="single" w:sz="4" w:space="0" w:color="auto"/>
-            </w:tcBorders>
-          </w:tcPr>
-          <w:p>
-            <w:pPr>
-              <w:rPr>
-                <w:lang w:val="ru-RU"/>
-              </w:rPr>
-            </w:pPr>
-          </w:p>
-          <w:p>
-            <w:pPr>
-              <w:rPr>
-                <w:lang w:val="ru-RU"/>
-              </w:rPr>
-            </w:pPr>
-            <w:proofErr w:type="spellStart"/>
-            <w:r>
-              <w:rPr>
-                <w:lang w:val="ru-RU"/>
-              </w:rPr>
-              <w:t>Очкин</w:t>
-            </w:r>
-            <w:proofErr w:type="spellEnd"/>
-            <w:r>
-              <w:rPr>
-                <w:lang w:val="ru-RU"/>
-              </w:rPr>
-              <w:t xml:space="preserve"> Никита Валерьевич</w:t>
+              <w:left w:val="nil"/>
+              <w:right w:val="nil"/>
+            </w:tcBorders>
+          </w:tcPr>
+          <w:p>
+            <w:pPr>
+              <w:pStyle w:val="Normal"/>
+              <w:suppressAutoHyphens w:val="true"/>
+              <w:spacing w:before="0" w:after="0"/>
+              <w:jc w:val="left"/>
+              <w:rPr>
+                <w:lang w:val="ru-RU"/>
+              </w:rPr>
+            </w:pPr>
+            <w:r>
+              <w:rPr>
+                <w:lang w:val="ru-RU"/>
+              </w:rPr>
+            </w:r>
+          </w:p>
+          <w:p>
+            <w:pPr>
+              <w:pStyle w:val="Normal"/>
+              <w:suppressAutoHyphens w:val="true"/>
+              <w:spacing w:before="0" w:after="0"/>
+              <w:jc w:val="left"/>
+              <w:rPr>
+                <w:lang w:val="ru-RU"/>
+              </w:rPr>
+            </w:pPr>
+            <w:r>
+              <w:rPr>
+                <w:bCs w:val="false"/>
+                <w:iCs w:val="false"/>
+                <w:kern w:val="0"/>
+                <w:sz w:val="22"/>
+                <w:szCs w:val="24"/>
+                <w:lang w:val="ru-RU" w:eastAsia="en-US" w:bidi="ar-SA"/>
+              </w:rPr>
+              <w:t>Очкин Никита Валерьевич</w:t>
             </w:r>
           </w:p>
         </w:tc>
       </w:tr>
       <w:tr>
-        <w:tc>
-          <w:tcPr>
-            <w:tcW w:w="2127" w:type="dxa"/>
-          </w:tcPr>
-          <w:p>
-            <w:pPr>
-              <w:rPr>
-                <w:lang w:val="ru-RU"/>
-              </w:rPr>
-            </w:pPr>
-          </w:p>
-        </w:tc>
-        <w:tc>
-          <w:tcPr>
-            <w:tcW w:w="7222" w:type="dxa"/>
+        <w:trPr/>
+        <w:tc>
+          <w:tcPr>
+            <w:tcW w:w="2125" w:type="dxa"/>
+            <w:tcBorders>
+              <w:top w:val="nil"/>
+              <w:left w:val="nil"/>
+              <w:bottom w:val="nil"/>
+              <w:right w:val="nil"/>
+            </w:tcBorders>
+          </w:tcPr>
+          <w:p>
+            <w:pPr>
+              <w:pStyle w:val="Normal"/>
+              <w:suppressAutoHyphens w:val="true"/>
+              <w:spacing w:before="0" w:after="0"/>
+              <w:jc w:val="left"/>
+              <w:rPr>
+                <w:lang w:val="ru-RU"/>
+              </w:rPr>
+            </w:pPr>
+            <w:r>
+              <w:rPr>
+                <w:lang w:val="ru-RU"/>
+              </w:rPr>
+            </w:r>
+          </w:p>
+        </w:tc>
+        <w:tc>
+          <w:tcPr>
+            <w:tcW w:w="7223" w:type="dxa"/>
             <w:gridSpan w:val="2"/>
             <w:tcBorders>
-              <w:top w:val="single" w:sz="4" w:space="0" w:color="auto"/>
-            </w:tcBorders>
-          </w:tcPr>
-          <w:p>
-            <w:pPr>
-              <w:jc w:val="center"/>
-              <w:rPr>
-                <w:sz w:val="20"/>
-                <w:lang w:val="ru-RU"/>
-              </w:rPr>
-            </w:pPr>
+              <w:top w:val="nil"/>
+              <w:left w:val="nil"/>
+              <w:right w:val="nil"/>
+            </w:tcBorders>
+          </w:tcPr>
+          <w:p>
+            <w:pPr>
+              <w:pStyle w:val="Normal"/>
+              <w:suppressAutoHyphens w:val="true"/>
+              <w:spacing w:before="0" w:after="0"/>
+              <w:jc w:val="left"/>
+              <w:rPr>
+                <w:lang w:val="ru-RU"/>
+              </w:rPr>
+            </w:pPr>
+            <w:r>
+              <w:rPr>
+                <w:lang w:val="ru-RU"/>
+              </w:rPr>
+            </w:r>
           </w:p>
         </w:tc>
       </w:tr>
       <w:tr>
-        <w:tc>
-          <w:tcPr>
-            <w:tcW w:w="2552" w:type="dxa"/>
+        <w:trPr/>
+        <w:tc>
+          <w:tcPr>
+            <w:tcW w:w="2355" w:type="dxa"/>
             <w:gridSpan w:val="2"/>
             <w:tcBorders>
-              <w:bottom w:val="single" w:sz="4" w:space="0" w:color="auto"/>
-            </w:tcBorders>
-          </w:tcPr>
-          <w:p>
-            <w:pPr>
-              <w:rPr>
-                <w:lang w:val="ru-RU"/>
-              </w:rPr>
-            </w:pPr>
-            <w:r>
-              <w:rPr>
-                <w:lang w:val="ru-RU"/>
-              </w:rPr>
-              <w:t>Тема курсово</w:t>
-            </w:r>
-            <w:r>
-              <w:rPr>
-                <w:lang w:val="ru-RU"/>
-              </w:rPr>
-              <w:t>й</w:t>
-            </w:r>
-            <w:r>
-              <w:rPr>
-                <w:lang w:val="ru-RU"/>
-              </w:rPr>
-              <w:t xml:space="preserve"> </w:t>
-            </w:r>
-            <w:r>
-              <w:rPr>
-                <w:lang w:val="ru-RU"/>
-              </w:rPr>
-              <w:t>работы</w:t>
-            </w:r>
-          </w:p>
-        </w:tc>
-        <w:tc>
-          <w:tcPr>
-            <w:tcW w:w="6797" w:type="dxa"/>
-            <w:tcBorders>
-              <w:bottom w:val="single" w:sz="4" w:space="0" w:color="auto"/>
-            </w:tcBorders>
-          </w:tcPr>
-          <w:p>
-            <w:pPr>
-              <w:rPr>
-                <w:lang w:val="ru-RU"/>
-              </w:rPr>
-            </w:pPr>
-            <w:r>
-              <w:rPr>
-                <w:lang w:val="ru-RU"/>
-              </w:rPr>
-              <w:t>Применение рекуррентных н</w:t>
-            </w:r>
-            <w:bookmarkStart w:id="0" w:name="_GoBack"/>
-            <w:bookmarkEnd w:id="0"/>
-            <w:r>
-              <w:rPr>
-                <w:lang w:val="ru-RU"/>
-              </w:rPr>
-              <w:t>ейронных сетей</w:t>
-            </w:r>
-          </w:p>
-          <w:p>
-            <w:pPr>
-              <w:rPr>
-                <w:lang w:val="ru-RU"/>
-              </w:rPr>
-            </w:pPr>
-            <w:r>
-              <w:rPr>
-                <w:lang w:val="ru-RU"/>
-              </w:rPr>
-              <w:t>для прогнозирования временных рядов.</w:t>
+              <w:top w:val="nil"/>
+              <w:left w:val="nil"/>
+              <w:right w:val="nil"/>
+            </w:tcBorders>
+          </w:tcPr>
+          <w:p>
+            <w:pPr>
+              <w:pStyle w:val="Normal"/>
+              <w:suppressAutoHyphens w:val="true"/>
+              <w:spacing w:before="0" w:after="0"/>
+              <w:jc w:val="left"/>
+              <w:rPr>
+                <w:b w:val="false"/>
+                <w:bCs w:val="false"/>
+                <w:i w:val="false"/>
+                <w:i w:val="false"/>
+                <w:iCs w:val="false"/>
+                <w:kern w:val="0"/>
+                <w:sz w:val="22"/>
+                <w:szCs w:val="24"/>
+                <w:lang w:eastAsia="en-US" w:bidi="ar-SA"/>
+              </w:rPr>
+            </w:pPr>
+            <w:r>
+              <w:rPr>
+                <w:bCs w:val="false"/>
+                <w:iCs w:val="false"/>
+                <w:kern w:val="0"/>
+                <w:sz w:val="22"/>
+                <w:szCs w:val="24"/>
+                <w:lang w:val="ru-RU" w:eastAsia="en-US" w:bidi="ar-SA"/>
+              </w:rPr>
+              <w:t>Тема курсовой работы</w:t>
+            </w:r>
+          </w:p>
+        </w:tc>
+        <w:tc>
+          <w:tcPr>
+            <w:tcW w:w="6993" w:type="dxa"/>
+            <w:tcBorders>
+              <w:top w:val="nil"/>
+              <w:left w:val="nil"/>
+              <w:right w:val="nil"/>
+            </w:tcBorders>
+          </w:tcPr>
+          <w:p>
+            <w:pPr>
+              <w:pStyle w:val="Normal"/>
+              <w:suppressAutoHyphens w:val="true"/>
+              <w:spacing w:before="0" w:after="0"/>
+              <w:jc w:val="left"/>
+              <w:rPr>
+                <w:lang w:val="ru-RU"/>
+              </w:rPr>
+            </w:pPr>
+            <w:r>
+              <w:rPr>
+                <w:bCs w:val="false"/>
+                <w:iCs w:val="false"/>
+                <w:szCs w:val="24"/>
+              </w:rPr>
+              <w:t>Исследование влияния модульной гибридизации на точность и эффективность трансформеров для долгосрочного прогнозирования временных рядов.</w:t>
             </w:r>
           </w:p>
         </w:tc>
@@ -462,47 +505,56 @@
     </w:tbl>
     <w:p>
       <w:pPr>
-        <w:spacing w:line="360" w:lineRule="auto"/>
+        <w:pStyle w:val="Normal"/>
+        <w:spacing w:lineRule="auto" w:line="360"/>
         <w:jc w:val="both"/>
         <w:rPr>
           <w:lang w:val="ru-RU"/>
         </w:rPr>
       </w:pPr>
+      <w:r>
+        <w:rPr>
+          <w:lang w:val="ru-RU"/>
+        </w:rPr>
+      </w:r>
     </w:p>
     <w:tbl>
       <w:tblPr>
         <w:tblW w:w="9538" w:type="dxa"/>
+        <w:jc w:val="left"/>
+        <w:tblInd w:w="0" w:type="dxa"/>
         <w:tblLayout w:type="fixed"/>
         <w:tblCellMar>
+          <w:top w:w="0" w:type="dxa"/>
           <w:left w:w="40" w:type="dxa"/>
+          <w:bottom w:w="0" w:type="dxa"/>
           <w:right w:w="40" w:type="dxa"/>
         </w:tblCellMar>
-        <w:tblLook w:val="04A0" w:firstRow="1" w:lastRow="0" w:firstColumn="1" w:lastColumn="0" w:noHBand="0" w:noVBand="1"/>
+        <w:tblLook w:val="04a0" w:noHBand="0" w:noVBand="1" w:firstColumn="1" w:lastRow="0" w:lastColumn="0" w:firstRow="1"/>
       </w:tblPr>
       <w:tblGrid>
-        <w:gridCol w:w="539"/>
-        <w:gridCol w:w="3713"/>
-        <w:gridCol w:w="1105"/>
+        <w:gridCol w:w="537"/>
+        <w:gridCol w:w="3715"/>
+        <w:gridCol w:w="1104"/>
         <w:gridCol w:w="1134"/>
         <w:gridCol w:w="1771"/>
         <w:gridCol w:w="1276"/>
       </w:tblGrid>
       <w:tr>
         <w:trPr>
-          <w:trHeight w:hRule="exact" w:val="444"/>
+          <w:trHeight w:val="444" w:hRule="exact"/>
         </w:trPr>
         <w:tc>
           <w:tcPr>
-            <w:tcW w:w="539" w:type="dxa"/>
+            <w:tcW w:w="537" w:type="dxa"/>
             <w:vMerge w:val="restart"/>
             <w:tcBorders>
-              <w:top w:val="single" w:sz="6" w:space="0" w:color="auto"/>
-              <w:left w:val="single" w:sz="4" w:space="0" w:color="auto"/>
-              <w:bottom w:val="single" w:sz="6" w:space="0" w:color="auto"/>
-              <w:right w:val="single" w:sz="6" w:space="0" w:color="auto"/>
+              <w:top w:val="single" w:sz="6" w:space="0" w:color="000000"/>
+              <w:left w:val="single" w:sz="4" w:space="0" w:color="000000"/>
+              <w:bottom w:val="single" w:sz="6" w:space="0" w:color="000000"/>
+              <w:right w:val="single" w:sz="6" w:space="0" w:color="000000"/>
             </w:tcBorders>
             <w:vAlign w:val="center"/>
-            <w:hideMark/>
           </w:tcPr>
           <w:p>
             <w:pPr>
@@ -517,7 +569,6 @@
             <w:r>
               <w:rPr>
                 <w:b/>
-                <w:noProof/>
                 <w:sz w:val="20"/>
               </w:rPr>
               <w:t xml:space="preserve">№ </w:t>
@@ -533,16 +584,15 @@
         </w:tc>
         <w:tc>
           <w:tcPr>
-            <w:tcW w:w="3713" w:type="dxa"/>
+            <w:tcW w:w="3715" w:type="dxa"/>
             <w:vMerge w:val="restart"/>
             <w:tcBorders>
-              <w:top w:val="single" w:sz="6" w:space="0" w:color="auto"/>
-              <w:left w:val="single" w:sz="6" w:space="0" w:color="auto"/>
-              <w:bottom w:val="single" w:sz="6" w:space="0" w:color="auto"/>
-              <w:right w:val="single" w:sz="6" w:space="0" w:color="auto"/>
+              <w:top w:val="single" w:sz="6" w:space="0" w:color="000000"/>
+              <w:left w:val="single" w:sz="6" w:space="0" w:color="000000"/>
+              <w:bottom w:val="single" w:sz="6" w:space="0" w:color="000000"/>
+              <w:right w:val="single" w:sz="6" w:space="0" w:color="000000"/>
             </w:tcBorders>
             <w:vAlign w:val="center"/>
-            <w:hideMark/>
           </w:tcPr>
           <w:p>
             <w:pPr>
@@ -564,21 +614,20 @@
         </w:tc>
         <w:tc>
           <w:tcPr>
-            <w:tcW w:w="2239" w:type="dxa"/>
+            <w:tcW w:w="2238" w:type="dxa"/>
             <w:gridSpan w:val="2"/>
             <w:tcBorders>
-              <w:top w:val="single" w:sz="6" w:space="0" w:color="auto"/>
-              <w:left w:val="single" w:sz="6" w:space="0" w:color="auto"/>
-              <w:bottom w:val="single" w:sz="6" w:space="0" w:color="auto"/>
-              <w:right w:val="single" w:sz="6" w:space="0" w:color="auto"/>
+              <w:top w:val="single" w:sz="6" w:space="0" w:color="000000"/>
+              <w:left w:val="single" w:sz="6" w:space="0" w:color="000000"/>
+              <w:bottom w:val="single" w:sz="6" w:space="0" w:color="000000"/>
+              <w:right w:val="single" w:sz="6" w:space="0" w:color="000000"/>
             </w:tcBorders>
             <w:vAlign w:val="center"/>
-            <w:hideMark/>
           </w:tcPr>
           <w:p>
             <w:pPr>
               <w:pStyle w:val="11"/>
-              <w:ind w:firstLine="0"/>
+              <w:ind w:hanging="0"/>
               <w:jc w:val="center"/>
               <w:rPr>
                 <w:b/>
@@ -599,18 +648,17 @@
             <w:tcW w:w="3047" w:type="dxa"/>
             <w:gridSpan w:val="2"/>
             <w:tcBorders>
-              <w:top w:val="single" w:sz="6" w:space="0" w:color="auto"/>
-              <w:left w:val="single" w:sz="6" w:space="0" w:color="auto"/>
-              <w:bottom w:val="single" w:sz="4" w:space="0" w:color="auto"/>
-              <w:right w:val="single" w:sz="4" w:space="0" w:color="auto"/>
+              <w:top w:val="single" w:sz="6" w:space="0" w:color="000000"/>
+              <w:left w:val="single" w:sz="6" w:space="0" w:color="000000"/>
+              <w:bottom w:val="single" w:sz="4" w:space="0" w:color="000000"/>
+              <w:right w:val="single" w:sz="4" w:space="0" w:color="000000"/>
             </w:tcBorders>
             <w:vAlign w:val="center"/>
-            <w:hideMark/>
           </w:tcPr>
           <w:p>
             <w:pPr>
               <w:pStyle w:val="11"/>
-              <w:ind w:firstLine="0"/>
+              <w:ind w:hanging="0"/>
               <w:jc w:val="center"/>
               <w:rPr>
                 <w:b/>
@@ -629,23 +677,23 @@
       </w:tr>
       <w:tr>
         <w:trPr>
-          <w:trHeight w:hRule="exact" w:val="269"/>
+          <w:trHeight w:val="269" w:hRule="exact"/>
         </w:trPr>
         <w:tc>
           <w:tcPr>
-            <w:tcW w:w="539" w:type="dxa"/>
-            <w:vMerge/>
-            <w:tcBorders>
-              <w:top w:val="single" w:sz="6" w:space="0" w:color="auto"/>
-              <w:left w:val="single" w:sz="4" w:space="0" w:color="auto"/>
-              <w:bottom w:val="single" w:sz="6" w:space="0" w:color="auto"/>
-              <w:right w:val="single" w:sz="6" w:space="0" w:color="auto"/>
+            <w:tcW w:w="537" w:type="dxa"/>
+            <w:vMerge w:val="continue"/>
+            <w:tcBorders>
+              <w:top w:val="single" w:sz="6" w:space="0" w:color="000000"/>
+              <w:left w:val="single" w:sz="4" w:space="0" w:color="000000"/>
+              <w:bottom w:val="single" w:sz="6" w:space="0" w:color="000000"/>
+              <w:right w:val="single" w:sz="6" w:space="0" w:color="000000"/>
             </w:tcBorders>
             <w:vAlign w:val="center"/>
-            <w:hideMark/>
-          </w:tcPr>
-          <w:p>
-            <w:pPr>
+          </w:tcPr>
+          <w:p>
+            <w:pPr>
+              <w:pStyle w:val="Normal"/>
               <w:rPr>
                 <w:b/>
                 <w:sz w:val="20"/>
@@ -653,23 +701,31 @@
                 <w:lang w:val="ru-RU"/>
               </w:rPr>
             </w:pPr>
-          </w:p>
-        </w:tc>
-        <w:tc>
-          <w:tcPr>
-            <w:tcW w:w="3713" w:type="dxa"/>
-            <w:vMerge/>
-            <w:tcBorders>
-              <w:top w:val="single" w:sz="6" w:space="0" w:color="auto"/>
-              <w:left w:val="single" w:sz="6" w:space="0" w:color="auto"/>
-              <w:bottom w:val="single" w:sz="6" w:space="0" w:color="auto"/>
-              <w:right w:val="single" w:sz="6" w:space="0" w:color="auto"/>
+            <w:r>
+              <w:rPr>
+                <w:b/>
+                <w:sz w:val="20"/>
+                <w:szCs w:val="20"/>
+                <w:lang w:val="ru-RU"/>
+              </w:rPr>
+            </w:r>
+          </w:p>
+        </w:tc>
+        <w:tc>
+          <w:tcPr>
+            <w:tcW w:w="3715" w:type="dxa"/>
+            <w:vMerge w:val="continue"/>
+            <w:tcBorders>
+              <w:top w:val="single" w:sz="6" w:space="0" w:color="000000"/>
+              <w:left w:val="single" w:sz="6" w:space="0" w:color="000000"/>
+              <w:bottom w:val="single" w:sz="6" w:space="0" w:color="000000"/>
+              <w:right w:val="single" w:sz="6" w:space="0" w:color="000000"/>
             </w:tcBorders>
             <w:vAlign w:val="center"/>
-            <w:hideMark/>
-          </w:tcPr>
-          <w:p>
-            <w:pPr>
+          </w:tcPr>
+          <w:p>
+            <w:pPr>
+              <w:pStyle w:val="Normal"/>
               <w:rPr>
                 <w:b/>
                 <w:sz w:val="20"/>
@@ -677,24 +733,31 @@
                 <w:lang w:val="ru-RU"/>
               </w:rPr>
             </w:pPr>
-          </w:p>
-        </w:tc>
-        <w:tc>
-          <w:tcPr>
-            <w:tcW w:w="1105" w:type="dxa"/>
-            <w:tcBorders>
-              <w:top w:val="single" w:sz="6" w:space="0" w:color="auto"/>
-              <w:left w:val="single" w:sz="6" w:space="0" w:color="auto"/>
-              <w:bottom w:val="single" w:sz="6" w:space="0" w:color="auto"/>
-              <w:right w:val="single" w:sz="6" w:space="0" w:color="auto"/>
+            <w:r>
+              <w:rPr>
+                <w:b/>
+                <w:sz w:val="20"/>
+                <w:szCs w:val="20"/>
+                <w:lang w:val="ru-RU"/>
+              </w:rPr>
+            </w:r>
+          </w:p>
+        </w:tc>
+        <w:tc>
+          <w:tcPr>
+            <w:tcW w:w="1104" w:type="dxa"/>
+            <w:tcBorders>
+              <w:top w:val="single" w:sz="6" w:space="0" w:color="000000"/>
+              <w:left w:val="single" w:sz="6" w:space="0" w:color="000000"/>
+              <w:bottom w:val="single" w:sz="6" w:space="0" w:color="000000"/>
+              <w:right w:val="single" w:sz="6" w:space="0" w:color="000000"/>
             </w:tcBorders>
             <w:vAlign w:val="center"/>
-            <w:hideMark/>
           </w:tcPr>
           <w:p>
             <w:pPr>
               <w:pStyle w:val="11"/>
-              <w:ind w:firstLine="0"/>
+              <w:ind w:hanging="0"/>
               <w:jc w:val="center"/>
               <w:rPr>
                 <w:sz w:val="20"/>
@@ -713,18 +776,17 @@
           <w:tcPr>
             <w:tcW w:w="1134" w:type="dxa"/>
             <w:tcBorders>
-              <w:top w:val="single" w:sz="6" w:space="0" w:color="auto"/>
-              <w:left w:val="single" w:sz="6" w:space="0" w:color="auto"/>
-              <w:bottom w:val="single" w:sz="6" w:space="0" w:color="auto"/>
-              <w:right w:val="single" w:sz="6" w:space="0" w:color="auto"/>
+              <w:top w:val="single" w:sz="6" w:space="0" w:color="000000"/>
+              <w:left w:val="single" w:sz="6" w:space="0" w:color="000000"/>
+              <w:bottom w:val="single" w:sz="6" w:space="0" w:color="000000"/>
+              <w:right w:val="single" w:sz="6" w:space="0" w:color="000000"/>
             </w:tcBorders>
             <w:vAlign w:val="center"/>
-            <w:hideMark/>
           </w:tcPr>
           <w:p>
             <w:pPr>
               <w:pStyle w:val="11"/>
-              <w:ind w:firstLine="0"/>
+              <w:ind w:hanging="0"/>
               <w:jc w:val="center"/>
               <w:rPr>
                 <w:sz w:val="20"/>
@@ -733,7 +795,6 @@
             <w:r>
               <w:rPr>
                 <w:b/>
-                <w:noProof/>
                 <w:sz w:val="20"/>
               </w:rPr>
               <w:t>факт</w:t>
@@ -744,16 +805,16 @@
           <w:tcPr>
             <w:tcW w:w="1771" w:type="dxa"/>
             <w:tcBorders>
-              <w:top w:val="single" w:sz="4" w:space="0" w:color="auto"/>
-              <w:left w:val="single" w:sz="6" w:space="0" w:color="auto"/>
-              <w:bottom w:val="single" w:sz="6" w:space="0" w:color="auto"/>
-              <w:right w:val="single" w:sz="4" w:space="0" w:color="auto"/>
+              <w:top w:val="single" w:sz="4" w:space="0" w:color="000000"/>
+              <w:left w:val="single" w:sz="6" w:space="0" w:color="000000"/>
+              <w:bottom w:val="single" w:sz="6" w:space="0" w:color="000000"/>
+              <w:right w:val="single" w:sz="4" w:space="0" w:color="000000"/>
             </w:tcBorders>
             <w:vAlign w:val="center"/>
-            <w:hideMark/>
-          </w:tcPr>
-          <w:p>
-            <w:pPr>
+          </w:tcPr>
+          <w:p>
+            <w:pPr>
+              <w:pStyle w:val="Normal"/>
               <w:jc w:val="center"/>
               <w:rPr>
                 <w:b/>
@@ -769,16 +830,7 @@
                 <w:szCs w:val="20"/>
                 <w:lang w:val="ru-RU"/>
               </w:rPr>
-              <w:t>Руководитель К</w:t>
-            </w:r>
-            <w:r>
-              <w:rPr>
-                <w:b/>
-                <w:sz w:val="20"/>
-                <w:szCs w:val="20"/>
-                <w:lang w:val="ru-RU"/>
-              </w:rPr>
-              <w:t>Р</w:t>
+              <w:t>Руководитель КР</w:t>
             </w:r>
           </w:p>
         </w:tc>
@@ -786,16 +838,16 @@
           <w:tcPr>
             <w:tcW w:w="1276" w:type="dxa"/>
             <w:tcBorders>
-              <w:top w:val="single" w:sz="4" w:space="0" w:color="auto"/>
-              <w:left w:val="single" w:sz="4" w:space="0" w:color="auto"/>
-              <w:bottom w:val="single" w:sz="6" w:space="0" w:color="auto"/>
-              <w:right w:val="single" w:sz="4" w:space="0" w:color="auto"/>
+              <w:top w:val="single" w:sz="4" w:space="0" w:color="000000"/>
+              <w:left w:val="single" w:sz="4" w:space="0" w:color="000000"/>
+              <w:bottom w:val="single" w:sz="6" w:space="0" w:color="000000"/>
+              <w:right w:val="single" w:sz="4" w:space="0" w:color="000000"/>
             </w:tcBorders>
             <w:vAlign w:val="center"/>
-            <w:hideMark/>
-          </w:tcPr>
-          <w:p>
-            <w:pPr>
+          </w:tcPr>
+          <w:p>
+            <w:pPr>
+              <w:pStyle w:val="Normal"/>
               <w:jc w:val="center"/>
               <w:rPr>
                 <w:b/>
@@ -818,16 +870,16 @@
       </w:tr>
       <w:tr>
         <w:trPr>
-          <w:trHeight w:hRule="exact" w:val="892"/>
+          <w:trHeight w:val="892" w:hRule="exact"/>
         </w:trPr>
         <w:tc>
           <w:tcPr>
-            <w:tcW w:w="539" w:type="dxa"/>
-            <w:tcBorders>
-              <w:top w:val="single" w:sz="6" w:space="0" w:color="auto"/>
-              <w:left w:val="single" w:sz="4" w:space="0" w:color="auto"/>
-              <w:bottom w:val="single" w:sz="6" w:space="0" w:color="auto"/>
-              <w:right w:val="single" w:sz="6" w:space="0" w:color="auto"/>
+            <w:tcW w:w="537" w:type="dxa"/>
+            <w:tcBorders>
+              <w:top w:val="single" w:sz="6" w:space="0" w:color="000000"/>
+              <w:left w:val="single" w:sz="4" w:space="0" w:color="000000"/>
+              <w:bottom w:val="single" w:sz="6" w:space="0" w:color="000000"/>
+              <w:right w:val="single" w:sz="6" w:space="0" w:color="000000"/>
             </w:tcBorders>
             <w:vAlign w:val="center"/>
           </w:tcPr>
@@ -836,27 +888,31 @@
               <w:pStyle w:val="11"/>
               <w:numPr>
                 <w:ilvl w:val="0"/>
-                <w:numId w:val="1"/>
+                <w:numId w:val="4"/>
               </w:numPr>
-              <w:ind w:hanging="618"/>
+              <w:ind w:hanging="618" w:left="720"/>
               <w:jc w:val="center"/>
               <w:rPr>
                 <w:szCs w:val="24"/>
               </w:rPr>
             </w:pPr>
-          </w:p>
-        </w:tc>
-        <w:tc>
-          <w:tcPr>
-            <w:tcW w:w="3713" w:type="dxa"/>
-            <w:tcBorders>
-              <w:top w:val="single" w:sz="6" w:space="0" w:color="auto"/>
-              <w:left w:val="single" w:sz="6" w:space="0" w:color="auto"/>
-              <w:bottom w:val="single" w:sz="6" w:space="0" w:color="auto"/>
-              <w:right w:val="single" w:sz="6" w:space="0" w:color="auto"/>
+            <w:r>
+              <w:rPr>
+                <w:szCs w:val="24"/>
+              </w:rPr>
+            </w:r>
+          </w:p>
+        </w:tc>
+        <w:tc>
+          <w:tcPr>
+            <w:tcW w:w="3715" w:type="dxa"/>
+            <w:tcBorders>
+              <w:top w:val="single" w:sz="6" w:space="0" w:color="000000"/>
+              <w:left w:val="single" w:sz="6" w:space="0" w:color="000000"/>
+              <w:bottom w:val="single" w:sz="6" w:space="0" w:color="000000"/>
+              <w:right w:val="single" w:sz="6" w:space="0" w:color="000000"/>
             </w:tcBorders>
             <w:vAlign w:val="center"/>
-            <w:hideMark/>
           </w:tcPr>
           <w:p>
             <w:pPr>
@@ -874,35 +930,28 @@
                 <w:sz w:val="24"/>
                 <w:szCs w:val="24"/>
               </w:rPr>
-              <w:t>Задание на выполнение курсово</w:t>
-            </w:r>
-            <w:r>
-              <w:rPr>
-                <w:rFonts w:ascii="Times New Roman" w:hAnsi="Times New Roman"/>
-                <w:sz w:val="24"/>
-                <w:szCs w:val="24"/>
-              </w:rPr>
-              <w:t>й работы</w:t>
-            </w:r>
-          </w:p>
-        </w:tc>
-        <w:tc>
-          <w:tcPr>
-            <w:tcW w:w="1105" w:type="dxa"/>
-            <w:tcBorders>
-              <w:top w:val="single" w:sz="6" w:space="0" w:color="auto"/>
-              <w:left w:val="single" w:sz="6" w:space="0" w:color="auto"/>
-              <w:bottom w:val="single" w:sz="6" w:space="0" w:color="auto"/>
-              <w:right w:val="single" w:sz="6" w:space="0" w:color="auto"/>
+              <w:t>Задание на выполнение курсовой работы</w:t>
+            </w:r>
+          </w:p>
+        </w:tc>
+        <w:tc>
+          <w:tcPr>
+            <w:tcW w:w="1104" w:type="dxa"/>
+            <w:tcBorders>
+              <w:top w:val="single" w:sz="6" w:space="0" w:color="000000"/>
+              <w:left w:val="single" w:sz="6" w:space="0" w:color="000000"/>
+              <w:bottom w:val="single" w:sz="6" w:space="0" w:color="000000"/>
+              <w:right w:val="single" w:sz="6" w:space="0" w:color="000000"/>
             </w:tcBorders>
             <w:vAlign w:val="bottom"/>
           </w:tcPr>
           <w:p>
             <w:pPr>
               <w:pStyle w:val="11"/>
-              <w:ind w:firstLine="0"/>
+              <w:ind w:hanging="0"/>
               <w:jc w:val="center"/>
               <w:rPr>
+                <w:i/>
                 <w:i/>
                 <w:sz w:val="12"/>
                 <w:szCs w:val="12"/>
@@ -931,23 +980,7 @@
                 <w:sz w:val="18"/>
                 <w:szCs w:val="18"/>
               </w:rPr>
-              <w:t>.02.202</w:t>
-            </w:r>
-            <w:r>
-              <w:rPr>
-                <w:i/>
-                <w:sz w:val="18"/>
-                <w:szCs w:val="18"/>
-              </w:rPr>
-              <w:t>5</w:t>
-            </w:r>
-            <w:r>
-              <w:rPr>
-                <w:i/>
-                <w:sz w:val="18"/>
-                <w:szCs w:val="18"/>
-              </w:rPr>
-              <w:t>г.</w:t>
+              <w:t>.02.2025г.</w:t>
             </w:r>
           </w:p>
         </w:tc>
@@ -955,15 +988,16 @@
           <w:tcPr>
             <w:tcW w:w="1134" w:type="dxa"/>
             <w:tcBorders>
-              <w:top w:val="single" w:sz="6" w:space="0" w:color="auto"/>
-              <w:left w:val="single" w:sz="6" w:space="0" w:color="auto"/>
-              <w:bottom w:val="single" w:sz="6" w:space="0" w:color="auto"/>
-              <w:right w:val="single" w:sz="6" w:space="0" w:color="auto"/>
+              <w:top w:val="single" w:sz="6" w:space="0" w:color="000000"/>
+              <w:left w:val="single" w:sz="6" w:space="0" w:color="000000"/>
+              <w:bottom w:val="single" w:sz="6" w:space="0" w:color="000000"/>
+              <w:right w:val="single" w:sz="6" w:space="0" w:color="000000"/>
             </w:tcBorders>
             <w:vAlign w:val="center"/>
           </w:tcPr>
           <w:p>
             <w:pPr>
+              <w:pStyle w:val="Normal"/>
               <w:jc w:val="center"/>
               <w:rPr>
                 <w:sz w:val="20"/>
@@ -971,74 +1005,98 @@
                 <w:lang w:val="ru-RU"/>
               </w:rPr>
             </w:pPr>
+            <w:r>
+              <w:rPr>
+                <w:sz w:val="20"/>
+                <w:szCs w:val="20"/>
+                <w:lang w:val="ru-RU"/>
+              </w:rPr>
+            </w:r>
           </w:p>
         </w:tc>
         <w:tc>
           <w:tcPr>
             <w:tcW w:w="1771" w:type="dxa"/>
             <w:tcBorders>
-              <w:top w:val="single" w:sz="6" w:space="0" w:color="auto"/>
-              <w:left w:val="single" w:sz="6" w:space="0" w:color="auto"/>
-              <w:bottom w:val="single" w:sz="6" w:space="0" w:color="auto"/>
-              <w:right w:val="single" w:sz="4" w:space="0" w:color="auto"/>
+              <w:top w:val="single" w:sz="6" w:space="0" w:color="000000"/>
+              <w:left w:val="single" w:sz="6" w:space="0" w:color="000000"/>
+              <w:bottom w:val="single" w:sz="6" w:space="0" w:color="000000"/>
+              <w:right w:val="single" w:sz="4" w:space="0" w:color="000000"/>
             </w:tcBorders>
             <w:vAlign w:val="center"/>
           </w:tcPr>
           <w:p>
             <w:pPr>
               <w:pStyle w:val="11"/>
-              <w:ind w:firstLine="0"/>
+              <w:ind w:hanging="0"/>
               <w:jc w:val="center"/>
               <w:rPr>
                 <w:sz w:val="20"/>
               </w:rPr>
             </w:pPr>
+            <w:r>
+              <w:rPr>
+                <w:sz w:val="20"/>
+              </w:rPr>
+            </w:r>
           </w:p>
         </w:tc>
         <w:tc>
           <w:tcPr>
             <w:tcW w:w="1276" w:type="dxa"/>
             <w:tcBorders>
-              <w:top w:val="single" w:sz="6" w:space="0" w:color="auto"/>
-              <w:left w:val="single" w:sz="4" w:space="0" w:color="auto"/>
-              <w:bottom w:val="single" w:sz="6" w:space="0" w:color="auto"/>
-              <w:right w:val="single" w:sz="4" w:space="0" w:color="auto"/>
-            </w:tcBorders>
-          </w:tcPr>
-          <w:p>
-            <w:pPr>
-              <w:rPr>
-                <w:snapToGrid w:val="0"/>
-                <w:sz w:val="20"/>
-                <w:szCs w:val="20"/>
-                <w:lang w:val="ru-RU"/>
-              </w:rPr>
-            </w:pPr>
+              <w:top w:val="single" w:sz="6" w:space="0" w:color="000000"/>
+              <w:left w:val="single" w:sz="4" w:space="0" w:color="000000"/>
+              <w:bottom w:val="single" w:sz="6" w:space="0" w:color="000000"/>
+              <w:right w:val="single" w:sz="4" w:space="0" w:color="000000"/>
+            </w:tcBorders>
+          </w:tcPr>
+          <w:p>
+            <w:pPr>
+              <w:pStyle w:val="Normal"/>
+              <w:rPr>
+                <w:sz w:val="20"/>
+                <w:szCs w:val="20"/>
+                <w:lang w:val="ru-RU"/>
+              </w:rPr>
+            </w:pPr>
+            <w:r>
+              <w:rPr>
+                <w:sz w:val="20"/>
+                <w:szCs w:val="20"/>
+                <w:lang w:val="ru-RU"/>
+              </w:rPr>
+            </w:r>
           </w:p>
           <w:p>
             <w:pPr>
               <w:pStyle w:val="11"/>
-              <w:ind w:firstLine="0"/>
+              <w:ind w:hanging="0"/>
               <w:jc w:val="left"/>
               <w:rPr>
                 <w:sz w:val="20"/>
               </w:rPr>
             </w:pPr>
+            <w:r>
+              <w:rPr>
+                <w:sz w:val="20"/>
+              </w:rPr>
+            </w:r>
           </w:p>
         </w:tc>
       </w:tr>
       <w:tr>
         <w:trPr>
-          <w:trHeight w:hRule="exact" w:val="1013"/>
+          <w:trHeight w:val="1320" w:hRule="exact"/>
         </w:trPr>
         <w:tc>
           <w:tcPr>
-            <w:tcW w:w="539" w:type="dxa"/>
-            <w:tcBorders>
-              <w:top w:val="single" w:sz="6" w:space="0" w:color="auto"/>
-              <w:left w:val="single" w:sz="4" w:space="0" w:color="auto"/>
-              <w:bottom w:val="single" w:sz="6" w:space="0" w:color="auto"/>
-              <w:right w:val="single" w:sz="6" w:space="0" w:color="auto"/>
+            <w:tcW w:w="537" w:type="dxa"/>
+            <w:tcBorders>
+              <w:top w:val="single" w:sz="6" w:space="0" w:color="000000"/>
+              <w:left w:val="single" w:sz="4" w:space="0" w:color="000000"/>
+              <w:bottom w:val="single" w:sz="6" w:space="0" w:color="000000"/>
+              <w:right w:val="single" w:sz="6" w:space="0" w:color="000000"/>
             </w:tcBorders>
             <w:vAlign w:val="center"/>
           </w:tcPr>
@@ -1047,32 +1105,36 @@
               <w:pStyle w:val="11"/>
               <w:numPr>
                 <w:ilvl w:val="0"/>
-                <w:numId w:val="1"/>
+                <w:numId w:val="5"/>
               </w:numPr>
-              <w:ind w:hanging="618"/>
+              <w:ind w:hanging="618" w:left="720"/>
               <w:jc w:val="center"/>
               <w:rPr>
                 <w:szCs w:val="24"/>
               </w:rPr>
             </w:pPr>
-          </w:p>
-        </w:tc>
-        <w:tc>
-          <w:tcPr>
-            <w:tcW w:w="3713" w:type="dxa"/>
-            <w:tcBorders>
-              <w:top w:val="single" w:sz="6" w:space="0" w:color="auto"/>
-              <w:left w:val="single" w:sz="6" w:space="0" w:color="auto"/>
-              <w:bottom w:val="single" w:sz="6" w:space="0" w:color="auto"/>
-              <w:right w:val="single" w:sz="6" w:space="0" w:color="auto"/>
+            <w:r>
+              <w:rPr>
+                <w:szCs w:val="24"/>
+              </w:rPr>
+            </w:r>
+          </w:p>
+        </w:tc>
+        <w:tc>
+          <w:tcPr>
+            <w:tcW w:w="3715" w:type="dxa"/>
+            <w:tcBorders>
+              <w:top w:val="single" w:sz="6" w:space="0" w:color="000000"/>
+              <w:left w:val="single" w:sz="6" w:space="0" w:color="000000"/>
+              <w:bottom w:val="single" w:sz="6" w:space="0" w:color="000000"/>
+              <w:right w:val="single" w:sz="6" w:space="0" w:color="000000"/>
             </w:tcBorders>
             <w:vAlign w:val="center"/>
-            <w:hideMark/>
           </w:tcPr>
           <w:p>
             <w:pPr>
               <w:pStyle w:val="11"/>
-              <w:ind w:firstLine="0"/>
+              <w:ind w:hanging="0"/>
               <w:jc w:val="left"/>
               <w:rPr>
                 <w:szCs w:val="24"/>
@@ -1082,54 +1144,28 @@
               <w:rPr>
                 <w:szCs w:val="24"/>
               </w:rPr>
-              <w:t>1 модуль</w:t>
-            </w:r>
-            <w:r>
-              <w:rPr>
-                <w:szCs w:val="24"/>
-              </w:rPr>
-              <w:t xml:space="preserve">. </w:t>
-            </w:r>
-            <w:r>
-              <w:rPr>
-                <w:szCs w:val="24"/>
-              </w:rPr>
-              <w:t xml:space="preserve">Исследование теории временных рядов и архитектуры рекуррентных </w:t>
-            </w:r>
-            <w:proofErr w:type="spellStart"/>
-            <w:r>
-              <w:rPr>
-                <w:szCs w:val="24"/>
-              </w:rPr>
-              <w:t>нейроных</w:t>
-            </w:r>
-            <w:proofErr w:type="spellEnd"/>
-            <w:r>
-              <w:rPr>
-                <w:szCs w:val="24"/>
-              </w:rPr>
-              <w:t xml:space="preserve"> сетей</w:t>
-            </w:r>
-          </w:p>
-        </w:tc>
-        <w:tc>
-          <w:tcPr>
-            <w:tcW w:w="1105" w:type="dxa"/>
-            <w:tcBorders>
-              <w:top w:val="single" w:sz="6" w:space="0" w:color="auto"/>
-              <w:left w:val="single" w:sz="6" w:space="0" w:color="auto"/>
-              <w:bottom w:val="single" w:sz="6" w:space="0" w:color="auto"/>
-              <w:right w:val="single" w:sz="6" w:space="0" w:color="auto"/>
+              <w:t>1 модуль. Обзор теории временных рядов и нейросетевых архитектур для многомерного прогнозирования данных</w:t>
+            </w:r>
+          </w:p>
+        </w:tc>
+        <w:tc>
+          <w:tcPr>
+            <w:tcW w:w="1104" w:type="dxa"/>
+            <w:tcBorders>
+              <w:top w:val="single" w:sz="6" w:space="0" w:color="000000"/>
+              <w:left w:val="single" w:sz="6" w:space="0" w:color="000000"/>
+              <w:bottom w:val="single" w:sz="6" w:space="0" w:color="000000"/>
+              <w:right w:val="single" w:sz="6" w:space="0" w:color="000000"/>
             </w:tcBorders>
             <w:vAlign w:val="bottom"/>
-            <w:hideMark/>
           </w:tcPr>
           <w:p>
             <w:pPr>
               <w:pStyle w:val="11"/>
-              <w:ind w:firstLine="0"/>
+              <w:ind w:hanging="0"/>
               <w:jc w:val="center"/>
               <w:rPr>
+                <w:i/>
                 <w:i/>
                 <w:sz w:val="12"/>
                 <w:szCs w:val="12"/>
@@ -1141,27 +1177,12 @@
                 <w:sz w:val="20"/>
                 <w:u w:val="single"/>
               </w:rPr>
-              <w:t>15.03.202</w:t>
-            </w:r>
-            <w:r>
-              <w:rPr>
-                <w:i/>
-                <w:sz w:val="20"/>
-                <w:u w:val="single"/>
-              </w:rPr>
-              <w:t>5</w:t>
-            </w:r>
-            <w:r>
-              <w:rPr>
-                <w:i/>
-                <w:sz w:val="20"/>
-                <w:u w:val="single"/>
-              </w:rPr>
-              <w:t>г</w:t>
-            </w:r>
-          </w:p>
-          <w:p>
-            <w:pPr>
+              <w:t>15.03.2025г</w:t>
+            </w:r>
+          </w:p>
+          <w:p>
+            <w:pPr>
+              <w:pStyle w:val="Normal"/>
               <w:jc w:val="center"/>
               <w:rPr>
                 <w:sz w:val="12"/>
@@ -1184,15 +1205,16 @@
           <w:tcPr>
             <w:tcW w:w="1134" w:type="dxa"/>
             <w:tcBorders>
-              <w:top w:val="single" w:sz="6" w:space="0" w:color="auto"/>
-              <w:left w:val="single" w:sz="6" w:space="0" w:color="auto"/>
-              <w:bottom w:val="single" w:sz="6" w:space="0" w:color="auto"/>
-              <w:right w:val="single" w:sz="6" w:space="0" w:color="auto"/>
+              <w:top w:val="single" w:sz="6" w:space="0" w:color="000000"/>
+              <w:left w:val="single" w:sz="6" w:space="0" w:color="000000"/>
+              <w:bottom w:val="single" w:sz="6" w:space="0" w:color="000000"/>
+              <w:right w:val="single" w:sz="6" w:space="0" w:color="000000"/>
             </w:tcBorders>
             <w:vAlign w:val="center"/>
           </w:tcPr>
           <w:p>
             <w:pPr>
+              <w:pStyle w:val="Normal"/>
               <w:jc w:val="center"/>
               <w:rPr>
                 <w:sz w:val="20"/>
@@ -1200,49 +1222,68 @@
                 <w:lang w:val="ru-RU"/>
               </w:rPr>
             </w:pPr>
+            <w:r>
+              <w:rPr>
+                <w:sz w:val="20"/>
+                <w:szCs w:val="20"/>
+                <w:lang w:val="ru-RU"/>
+              </w:rPr>
+            </w:r>
           </w:p>
         </w:tc>
         <w:tc>
           <w:tcPr>
             <w:tcW w:w="1771" w:type="dxa"/>
             <w:tcBorders>
-              <w:top w:val="single" w:sz="6" w:space="0" w:color="auto"/>
-              <w:left w:val="single" w:sz="6" w:space="0" w:color="auto"/>
-              <w:bottom w:val="single" w:sz="6" w:space="0" w:color="auto"/>
-              <w:right w:val="single" w:sz="4" w:space="0" w:color="auto"/>
+              <w:top w:val="single" w:sz="6" w:space="0" w:color="000000"/>
+              <w:left w:val="single" w:sz="6" w:space="0" w:color="000000"/>
+              <w:bottom w:val="single" w:sz="6" w:space="0" w:color="000000"/>
+              <w:right w:val="single" w:sz="4" w:space="0" w:color="000000"/>
             </w:tcBorders>
             <w:vAlign w:val="center"/>
           </w:tcPr>
           <w:p>
             <w:pPr>
               <w:pStyle w:val="11"/>
-              <w:ind w:firstLine="0"/>
+              <w:ind w:hanging="0"/>
               <w:jc w:val="center"/>
               <w:rPr>
                 <w:sz w:val="20"/>
               </w:rPr>
             </w:pPr>
+            <w:r>
+              <w:rPr>
+                <w:sz w:val="20"/>
+              </w:rPr>
+            </w:r>
           </w:p>
         </w:tc>
         <w:tc>
           <w:tcPr>
             <w:tcW w:w="1276" w:type="dxa"/>
             <w:tcBorders>
-              <w:top w:val="single" w:sz="6" w:space="0" w:color="auto"/>
-              <w:left w:val="single" w:sz="4" w:space="0" w:color="auto"/>
-              <w:bottom w:val="single" w:sz="6" w:space="0" w:color="auto"/>
-              <w:right w:val="single" w:sz="4" w:space="0" w:color="auto"/>
-            </w:tcBorders>
-          </w:tcPr>
-          <w:p>
-            <w:pPr>
-              <w:rPr>
-                <w:snapToGrid w:val="0"/>
-                <w:sz w:val="20"/>
-                <w:szCs w:val="20"/>
-                <w:lang w:val="ru-RU"/>
-              </w:rPr>
-            </w:pPr>
+              <w:top w:val="single" w:sz="6" w:space="0" w:color="000000"/>
+              <w:left w:val="single" w:sz="4" w:space="0" w:color="000000"/>
+              <w:bottom w:val="single" w:sz="6" w:space="0" w:color="000000"/>
+              <w:right w:val="single" w:sz="4" w:space="0" w:color="000000"/>
+            </w:tcBorders>
+          </w:tcPr>
+          <w:p>
+            <w:pPr>
+              <w:pStyle w:val="Normal"/>
+              <w:rPr>
+                <w:sz w:val="20"/>
+                <w:szCs w:val="20"/>
+                <w:lang w:val="ru-RU"/>
+              </w:rPr>
+            </w:pPr>
+            <w:r>
+              <w:rPr>
+                <w:sz w:val="20"/>
+                <w:szCs w:val="20"/>
+                <w:lang w:val="ru-RU"/>
+              </w:rPr>
+            </w:r>
           </w:p>
           <w:p>
             <w:pPr>
@@ -1252,21 +1293,26 @@
                 <w:sz w:val="20"/>
               </w:rPr>
             </w:pPr>
+            <w:r>
+              <w:rPr>
+                <w:sz w:val="20"/>
+              </w:rPr>
+            </w:r>
           </w:p>
         </w:tc>
       </w:tr>
       <w:tr>
         <w:trPr>
-          <w:trHeight w:hRule="exact" w:val="985"/>
+          <w:trHeight w:val="985" w:hRule="exact"/>
         </w:trPr>
         <w:tc>
           <w:tcPr>
-            <w:tcW w:w="539" w:type="dxa"/>
-            <w:tcBorders>
-              <w:top w:val="single" w:sz="6" w:space="0" w:color="auto"/>
-              <w:left w:val="single" w:sz="4" w:space="0" w:color="auto"/>
-              <w:bottom w:val="single" w:sz="6" w:space="0" w:color="auto"/>
-              <w:right w:val="single" w:sz="6" w:space="0" w:color="auto"/>
+            <w:tcW w:w="537" w:type="dxa"/>
+            <w:tcBorders>
+              <w:top w:val="single" w:sz="6" w:space="0" w:color="000000"/>
+              <w:left w:val="single" w:sz="4" w:space="0" w:color="000000"/>
+              <w:bottom w:val="single" w:sz="6" w:space="0" w:color="000000"/>
+              <w:right w:val="single" w:sz="6" w:space="0" w:color="000000"/>
             </w:tcBorders>
             <w:vAlign w:val="center"/>
           </w:tcPr>
@@ -1275,32 +1321,36 @@
               <w:pStyle w:val="11"/>
               <w:numPr>
                 <w:ilvl w:val="0"/>
-                <w:numId w:val="1"/>
+                <w:numId w:val="6"/>
               </w:numPr>
-              <w:ind w:hanging="618"/>
+              <w:ind w:hanging="618" w:left="720"/>
               <w:jc w:val="center"/>
               <w:rPr>
                 <w:szCs w:val="24"/>
               </w:rPr>
             </w:pPr>
-          </w:p>
-        </w:tc>
-        <w:tc>
-          <w:tcPr>
-            <w:tcW w:w="3713" w:type="dxa"/>
-            <w:tcBorders>
-              <w:top w:val="single" w:sz="6" w:space="0" w:color="auto"/>
-              <w:left w:val="single" w:sz="6" w:space="0" w:color="auto"/>
-              <w:bottom w:val="single" w:sz="6" w:space="0" w:color="auto"/>
-              <w:right w:val="single" w:sz="6" w:space="0" w:color="auto"/>
+            <w:r>
+              <w:rPr>
+                <w:szCs w:val="24"/>
+              </w:rPr>
+            </w:r>
+          </w:p>
+        </w:tc>
+        <w:tc>
+          <w:tcPr>
+            <w:tcW w:w="3715" w:type="dxa"/>
+            <w:tcBorders>
+              <w:top w:val="single" w:sz="6" w:space="0" w:color="000000"/>
+              <w:left w:val="single" w:sz="6" w:space="0" w:color="000000"/>
+              <w:bottom w:val="single" w:sz="6" w:space="0" w:color="000000"/>
+              <w:right w:val="single" w:sz="6" w:space="0" w:color="000000"/>
             </w:tcBorders>
             <w:vAlign w:val="center"/>
-            <w:hideMark/>
           </w:tcPr>
           <w:p>
             <w:pPr>
               <w:pStyle w:val="11"/>
-              <w:ind w:firstLine="0"/>
+              <w:ind w:hanging="0"/>
               <w:jc w:val="left"/>
               <w:rPr>
                 <w:szCs w:val="24"/>
@@ -1310,40 +1360,28 @@
               <w:rPr>
                 <w:szCs w:val="24"/>
               </w:rPr>
-              <w:t>2 модуль</w:t>
-            </w:r>
-            <w:r>
-              <w:rPr>
-                <w:szCs w:val="24"/>
-              </w:rPr>
-              <w:t xml:space="preserve">. </w:t>
-            </w:r>
-            <w:r>
-              <w:rPr>
-                <w:szCs w:val="24"/>
-              </w:rPr>
-              <w:t>Реализация модели рекуррентной нейронной сети для прогнозирования временного ряда</w:t>
-            </w:r>
-          </w:p>
-        </w:tc>
-        <w:tc>
-          <w:tcPr>
-            <w:tcW w:w="1105" w:type="dxa"/>
-            <w:tcBorders>
-              <w:top w:val="single" w:sz="6" w:space="0" w:color="auto"/>
-              <w:left w:val="single" w:sz="6" w:space="0" w:color="auto"/>
-              <w:bottom w:val="single" w:sz="6" w:space="0" w:color="auto"/>
-              <w:right w:val="single" w:sz="6" w:space="0" w:color="auto"/>
+              <w:t>2 модуль. Разработка гибридной модели и её экспериментальная оценка эффективности</w:t>
+            </w:r>
+          </w:p>
+        </w:tc>
+        <w:tc>
+          <w:tcPr>
+            <w:tcW w:w="1104" w:type="dxa"/>
+            <w:tcBorders>
+              <w:top w:val="single" w:sz="6" w:space="0" w:color="000000"/>
+              <w:left w:val="single" w:sz="6" w:space="0" w:color="000000"/>
+              <w:bottom w:val="single" w:sz="6" w:space="0" w:color="000000"/>
+              <w:right w:val="single" w:sz="6" w:space="0" w:color="000000"/>
             </w:tcBorders>
             <w:vAlign w:val="bottom"/>
-            <w:hideMark/>
           </w:tcPr>
           <w:p>
             <w:pPr>
               <w:pStyle w:val="11"/>
-              <w:ind w:firstLine="0"/>
+              <w:ind w:hanging="0"/>
               <w:jc w:val="center"/>
               <w:rPr>
+                <w:i/>
                 <w:i/>
                 <w:sz w:val="12"/>
                 <w:szCs w:val="12"/>
@@ -1355,29 +1393,15 @@
                 <w:sz w:val="20"/>
                 <w:u w:val="single"/>
               </w:rPr>
-              <w:t>20.04.202</w:t>
-            </w:r>
-            <w:r>
-              <w:rPr>
-                <w:i/>
-                <w:sz w:val="20"/>
-                <w:u w:val="single"/>
-              </w:rPr>
-              <w:t>5</w:t>
-            </w:r>
-            <w:r>
-              <w:rPr>
-                <w:i/>
-                <w:sz w:val="20"/>
-                <w:u w:val="single"/>
-              </w:rPr>
-              <w:t>г</w:t>
-            </w:r>
-          </w:p>
-          <w:p>
-            <w:pPr>
+              <w:t>20.04.2025г</w:t>
+            </w:r>
+          </w:p>
+          <w:p>
+            <w:pPr>
+              <w:pStyle w:val="Normal"/>
               <w:jc w:val="center"/>
               <w:rPr>
+                <w:i/>
                 <w:i/>
                 <w:sz w:val="12"/>
                 <w:szCs w:val="12"/>
@@ -1399,15 +1423,16 @@
           <w:tcPr>
             <w:tcW w:w="1134" w:type="dxa"/>
             <w:tcBorders>
-              <w:top w:val="single" w:sz="6" w:space="0" w:color="auto"/>
-              <w:left w:val="single" w:sz="6" w:space="0" w:color="auto"/>
-              <w:bottom w:val="single" w:sz="6" w:space="0" w:color="auto"/>
-              <w:right w:val="single" w:sz="6" w:space="0" w:color="auto"/>
+              <w:top w:val="single" w:sz="6" w:space="0" w:color="000000"/>
+              <w:left w:val="single" w:sz="6" w:space="0" w:color="000000"/>
+              <w:bottom w:val="single" w:sz="6" w:space="0" w:color="000000"/>
+              <w:right w:val="single" w:sz="6" w:space="0" w:color="000000"/>
             </w:tcBorders>
             <w:vAlign w:val="center"/>
           </w:tcPr>
           <w:p>
             <w:pPr>
+              <w:pStyle w:val="Normal"/>
               <w:jc w:val="center"/>
               <w:rPr>
                 <w:sz w:val="20"/>
@@ -1415,49 +1440,68 @@
                 <w:lang w:val="ru-RU"/>
               </w:rPr>
             </w:pPr>
+            <w:r>
+              <w:rPr>
+                <w:sz w:val="20"/>
+                <w:szCs w:val="20"/>
+                <w:lang w:val="ru-RU"/>
+              </w:rPr>
+            </w:r>
           </w:p>
         </w:tc>
         <w:tc>
           <w:tcPr>
             <w:tcW w:w="1771" w:type="dxa"/>
             <w:tcBorders>
-              <w:top w:val="single" w:sz="6" w:space="0" w:color="auto"/>
-              <w:left w:val="single" w:sz="6" w:space="0" w:color="auto"/>
-              <w:bottom w:val="single" w:sz="6" w:space="0" w:color="auto"/>
-              <w:right w:val="single" w:sz="4" w:space="0" w:color="auto"/>
+              <w:top w:val="single" w:sz="6" w:space="0" w:color="000000"/>
+              <w:left w:val="single" w:sz="6" w:space="0" w:color="000000"/>
+              <w:bottom w:val="single" w:sz="6" w:space="0" w:color="000000"/>
+              <w:right w:val="single" w:sz="4" w:space="0" w:color="000000"/>
             </w:tcBorders>
             <w:vAlign w:val="center"/>
           </w:tcPr>
           <w:p>
             <w:pPr>
               <w:pStyle w:val="11"/>
-              <w:ind w:firstLine="0"/>
+              <w:ind w:hanging="0"/>
               <w:jc w:val="center"/>
               <w:rPr>
                 <w:sz w:val="20"/>
               </w:rPr>
             </w:pPr>
+            <w:r>
+              <w:rPr>
+                <w:sz w:val="20"/>
+              </w:rPr>
+            </w:r>
           </w:p>
         </w:tc>
         <w:tc>
           <w:tcPr>
             <w:tcW w:w="1276" w:type="dxa"/>
             <w:tcBorders>
-              <w:top w:val="single" w:sz="6" w:space="0" w:color="auto"/>
-              <w:left w:val="single" w:sz="4" w:space="0" w:color="auto"/>
-              <w:bottom w:val="single" w:sz="6" w:space="0" w:color="auto"/>
-              <w:right w:val="single" w:sz="4" w:space="0" w:color="auto"/>
-            </w:tcBorders>
-          </w:tcPr>
-          <w:p>
-            <w:pPr>
-              <w:rPr>
-                <w:snapToGrid w:val="0"/>
-                <w:sz w:val="20"/>
-                <w:szCs w:val="20"/>
-                <w:lang w:val="ru-RU"/>
-              </w:rPr>
-            </w:pPr>
+              <w:top w:val="single" w:sz="6" w:space="0" w:color="000000"/>
+              <w:left w:val="single" w:sz="4" w:space="0" w:color="000000"/>
+              <w:bottom w:val="single" w:sz="6" w:space="0" w:color="000000"/>
+              <w:right w:val="single" w:sz="4" w:space="0" w:color="000000"/>
+            </w:tcBorders>
+          </w:tcPr>
+          <w:p>
+            <w:pPr>
+              <w:pStyle w:val="Normal"/>
+              <w:rPr>
+                <w:sz w:val="20"/>
+                <w:szCs w:val="20"/>
+                <w:lang w:val="ru-RU"/>
+              </w:rPr>
+            </w:pPr>
+            <w:r>
+              <w:rPr>
+                <w:sz w:val="20"/>
+                <w:szCs w:val="20"/>
+                <w:lang w:val="ru-RU"/>
+              </w:rPr>
+            </w:r>
           </w:p>
           <w:p>
             <w:pPr>
@@ -1467,21 +1511,26 @@
                 <w:sz w:val="20"/>
               </w:rPr>
             </w:pPr>
+            <w:r>
+              <w:rPr>
+                <w:sz w:val="20"/>
+              </w:rPr>
+            </w:r>
           </w:p>
         </w:tc>
       </w:tr>
       <w:tr>
         <w:trPr>
-          <w:trHeight w:hRule="exact" w:val="848"/>
+          <w:trHeight w:val="848" w:hRule="exact"/>
         </w:trPr>
         <w:tc>
           <w:tcPr>
-            <w:tcW w:w="539" w:type="dxa"/>
-            <w:tcBorders>
-              <w:top w:val="single" w:sz="6" w:space="0" w:color="auto"/>
-              <w:left w:val="single" w:sz="4" w:space="0" w:color="auto"/>
-              <w:bottom w:val="single" w:sz="6" w:space="0" w:color="auto"/>
-              <w:right w:val="single" w:sz="6" w:space="0" w:color="auto"/>
+            <w:tcW w:w="537" w:type="dxa"/>
+            <w:tcBorders>
+              <w:top w:val="single" w:sz="6" w:space="0" w:color="000000"/>
+              <w:left w:val="single" w:sz="4" w:space="0" w:color="000000"/>
+              <w:bottom w:val="single" w:sz="6" w:space="0" w:color="000000"/>
+              <w:right w:val="single" w:sz="6" w:space="0" w:color="000000"/>
             </w:tcBorders>
             <w:vAlign w:val="center"/>
           </w:tcPr>
@@ -1490,32 +1539,36 @@
               <w:pStyle w:val="11"/>
               <w:numPr>
                 <w:ilvl w:val="0"/>
-                <w:numId w:val="1"/>
+                <w:numId w:val="7"/>
               </w:numPr>
-              <w:ind w:hanging="618"/>
+              <w:ind w:hanging="618" w:left="720"/>
               <w:jc w:val="center"/>
               <w:rPr>
                 <w:szCs w:val="24"/>
               </w:rPr>
             </w:pPr>
-          </w:p>
-        </w:tc>
-        <w:tc>
-          <w:tcPr>
-            <w:tcW w:w="3713" w:type="dxa"/>
-            <w:tcBorders>
-              <w:top w:val="single" w:sz="6" w:space="0" w:color="auto"/>
-              <w:left w:val="single" w:sz="6" w:space="0" w:color="auto"/>
-              <w:bottom w:val="single" w:sz="6" w:space="0" w:color="auto"/>
-              <w:right w:val="single" w:sz="6" w:space="0" w:color="auto"/>
+            <w:r>
+              <w:rPr>
+                <w:szCs w:val="24"/>
+              </w:rPr>
+            </w:r>
+          </w:p>
+        </w:tc>
+        <w:tc>
+          <w:tcPr>
+            <w:tcW w:w="3715" w:type="dxa"/>
+            <w:tcBorders>
+              <w:top w:val="single" w:sz="6" w:space="0" w:color="000000"/>
+              <w:left w:val="single" w:sz="6" w:space="0" w:color="000000"/>
+              <w:bottom w:val="single" w:sz="6" w:space="0" w:color="000000"/>
+              <w:right w:val="single" w:sz="6" w:space="0" w:color="000000"/>
             </w:tcBorders>
             <w:vAlign w:val="center"/>
-            <w:hideMark/>
           </w:tcPr>
           <w:p>
             <w:pPr>
               <w:pStyle w:val="11"/>
-              <w:ind w:firstLine="0"/>
+              <w:ind w:hanging="0"/>
               <w:jc w:val="left"/>
               <w:rPr>
                 <w:szCs w:val="24"/>
@@ -1525,34 +1578,28 @@
               <w:rPr>
                 <w:szCs w:val="24"/>
               </w:rPr>
-              <w:t xml:space="preserve">Оформление </w:t>
-            </w:r>
-            <w:r>
-              <w:rPr>
-                <w:szCs w:val="24"/>
-              </w:rPr>
-              <w:t>расчётно-пояснительной записки</w:t>
-            </w:r>
-          </w:p>
-        </w:tc>
-        <w:tc>
-          <w:tcPr>
-            <w:tcW w:w="1105" w:type="dxa"/>
-            <w:tcBorders>
-              <w:top w:val="single" w:sz="6" w:space="0" w:color="auto"/>
-              <w:left w:val="single" w:sz="6" w:space="0" w:color="auto"/>
-              <w:bottom w:val="single" w:sz="6" w:space="0" w:color="auto"/>
-              <w:right w:val="single" w:sz="6" w:space="0" w:color="auto"/>
+              <w:t>Оформление расчётно-пояснительной записки</w:t>
+            </w:r>
+          </w:p>
+        </w:tc>
+        <w:tc>
+          <w:tcPr>
+            <w:tcW w:w="1104" w:type="dxa"/>
+            <w:tcBorders>
+              <w:top w:val="single" w:sz="6" w:space="0" w:color="000000"/>
+              <w:left w:val="single" w:sz="6" w:space="0" w:color="000000"/>
+              <w:bottom w:val="single" w:sz="6" w:space="0" w:color="000000"/>
+              <w:right w:val="single" w:sz="6" w:space="0" w:color="000000"/>
             </w:tcBorders>
             <w:vAlign w:val="bottom"/>
-            <w:hideMark/>
           </w:tcPr>
           <w:p>
             <w:pPr>
               <w:pStyle w:val="11"/>
-              <w:ind w:firstLine="0"/>
+              <w:ind w:hanging="0"/>
               <w:jc w:val="center"/>
               <w:rPr>
+                <w:i/>
                 <w:i/>
                 <w:sz w:val="12"/>
                 <w:szCs w:val="12"/>
@@ -1564,29 +1611,15 @@
                 <w:sz w:val="20"/>
                 <w:u w:val="single"/>
               </w:rPr>
-              <w:t>25.04.202</w:t>
-            </w:r>
-            <w:r>
-              <w:rPr>
-                <w:i/>
-                <w:sz w:val="20"/>
-                <w:u w:val="single"/>
-              </w:rPr>
-              <w:t>5</w:t>
-            </w:r>
-            <w:r>
-              <w:rPr>
-                <w:i/>
-                <w:sz w:val="20"/>
-                <w:u w:val="single"/>
-              </w:rPr>
-              <w:t>г</w:t>
-            </w:r>
-          </w:p>
-          <w:p>
-            <w:pPr>
+              <w:t>25.04.2025г</w:t>
+            </w:r>
+          </w:p>
+          <w:p>
+            <w:pPr>
+              <w:pStyle w:val="Normal"/>
               <w:jc w:val="center"/>
               <w:rPr>
+                <w:i/>
                 <w:i/>
                 <w:sz w:val="12"/>
                 <w:szCs w:val="12"/>
@@ -1608,15 +1641,16 @@
           <w:tcPr>
             <w:tcW w:w="1134" w:type="dxa"/>
             <w:tcBorders>
-              <w:top w:val="single" w:sz="6" w:space="0" w:color="auto"/>
-              <w:left w:val="single" w:sz="6" w:space="0" w:color="auto"/>
-              <w:bottom w:val="single" w:sz="6" w:space="0" w:color="auto"/>
-              <w:right w:val="single" w:sz="6" w:space="0" w:color="auto"/>
+              <w:top w:val="single" w:sz="6" w:space="0" w:color="000000"/>
+              <w:left w:val="single" w:sz="6" w:space="0" w:color="000000"/>
+              <w:bottom w:val="single" w:sz="6" w:space="0" w:color="000000"/>
+              <w:right w:val="single" w:sz="6" w:space="0" w:color="000000"/>
             </w:tcBorders>
             <w:vAlign w:val="center"/>
           </w:tcPr>
           <w:p>
             <w:pPr>
+              <w:pStyle w:val="Normal"/>
               <w:jc w:val="center"/>
               <w:rPr>
                 <w:sz w:val="20"/>
@@ -1624,49 +1658,68 @@
                 <w:lang w:val="ru-RU"/>
               </w:rPr>
             </w:pPr>
+            <w:r>
+              <w:rPr>
+                <w:sz w:val="20"/>
+                <w:szCs w:val="20"/>
+                <w:lang w:val="ru-RU"/>
+              </w:rPr>
+            </w:r>
           </w:p>
         </w:tc>
         <w:tc>
           <w:tcPr>
             <w:tcW w:w="1771" w:type="dxa"/>
             <w:tcBorders>
-              <w:top w:val="single" w:sz="6" w:space="0" w:color="auto"/>
-              <w:left w:val="single" w:sz="6" w:space="0" w:color="auto"/>
-              <w:bottom w:val="single" w:sz="6" w:space="0" w:color="auto"/>
-              <w:right w:val="single" w:sz="4" w:space="0" w:color="auto"/>
+              <w:top w:val="single" w:sz="6" w:space="0" w:color="000000"/>
+              <w:left w:val="single" w:sz="6" w:space="0" w:color="000000"/>
+              <w:bottom w:val="single" w:sz="6" w:space="0" w:color="000000"/>
+              <w:right w:val="single" w:sz="4" w:space="0" w:color="000000"/>
             </w:tcBorders>
             <w:vAlign w:val="center"/>
           </w:tcPr>
           <w:p>
             <w:pPr>
               <w:pStyle w:val="11"/>
-              <w:ind w:firstLine="0"/>
+              <w:ind w:hanging="0"/>
               <w:jc w:val="center"/>
               <w:rPr>
                 <w:sz w:val="20"/>
               </w:rPr>
             </w:pPr>
+            <w:r>
+              <w:rPr>
+                <w:sz w:val="20"/>
+              </w:rPr>
+            </w:r>
           </w:p>
         </w:tc>
         <w:tc>
           <w:tcPr>
             <w:tcW w:w="1276" w:type="dxa"/>
             <w:tcBorders>
-              <w:top w:val="single" w:sz="6" w:space="0" w:color="auto"/>
-              <w:left w:val="single" w:sz="4" w:space="0" w:color="auto"/>
-              <w:bottom w:val="single" w:sz="6" w:space="0" w:color="auto"/>
-              <w:right w:val="single" w:sz="4" w:space="0" w:color="auto"/>
-            </w:tcBorders>
-          </w:tcPr>
-          <w:p>
-            <w:pPr>
-              <w:rPr>
-                <w:snapToGrid w:val="0"/>
-                <w:sz w:val="20"/>
-                <w:szCs w:val="20"/>
-                <w:lang w:val="ru-RU"/>
-              </w:rPr>
-            </w:pPr>
+              <w:top w:val="single" w:sz="6" w:space="0" w:color="000000"/>
+              <w:left w:val="single" w:sz="4" w:space="0" w:color="000000"/>
+              <w:bottom w:val="single" w:sz="6" w:space="0" w:color="000000"/>
+              <w:right w:val="single" w:sz="4" w:space="0" w:color="000000"/>
+            </w:tcBorders>
+          </w:tcPr>
+          <w:p>
+            <w:pPr>
+              <w:pStyle w:val="Normal"/>
+              <w:rPr>
+                <w:sz w:val="20"/>
+                <w:szCs w:val="20"/>
+                <w:lang w:val="ru-RU"/>
+              </w:rPr>
+            </w:pPr>
+            <w:r>
+              <w:rPr>
+                <w:sz w:val="20"/>
+                <w:szCs w:val="20"/>
+                <w:lang w:val="ru-RU"/>
+              </w:rPr>
+            </w:r>
           </w:p>
           <w:p>
             <w:pPr>
@@ -1676,21 +1729,26 @@
                 <w:sz w:val="20"/>
               </w:rPr>
             </w:pPr>
+            <w:r>
+              <w:rPr>
+                <w:sz w:val="20"/>
+              </w:rPr>
+            </w:r>
           </w:p>
         </w:tc>
       </w:tr>
       <w:tr>
         <w:trPr>
-          <w:trHeight w:hRule="exact" w:val="845"/>
+          <w:trHeight w:val="845" w:hRule="exact"/>
         </w:trPr>
         <w:tc>
           <w:tcPr>
-            <w:tcW w:w="539" w:type="dxa"/>
-            <w:tcBorders>
-              <w:top w:val="single" w:sz="6" w:space="0" w:color="auto"/>
-              <w:left w:val="single" w:sz="4" w:space="0" w:color="auto"/>
-              <w:bottom w:val="single" w:sz="6" w:space="0" w:color="auto"/>
-              <w:right w:val="single" w:sz="6" w:space="0" w:color="auto"/>
+            <w:tcW w:w="537" w:type="dxa"/>
+            <w:tcBorders>
+              <w:top w:val="single" w:sz="6" w:space="0" w:color="000000"/>
+              <w:left w:val="single" w:sz="4" w:space="0" w:color="000000"/>
+              <w:bottom w:val="single" w:sz="6" w:space="0" w:color="000000"/>
+              <w:right w:val="single" w:sz="6" w:space="0" w:color="000000"/>
             </w:tcBorders>
             <w:vAlign w:val="center"/>
           </w:tcPr>
@@ -1699,32 +1757,36 @@
               <w:pStyle w:val="11"/>
               <w:numPr>
                 <w:ilvl w:val="0"/>
-                <w:numId w:val="1"/>
+                <w:numId w:val="8"/>
               </w:numPr>
-              <w:ind w:hanging="618"/>
+              <w:ind w:hanging="618" w:left="720"/>
               <w:jc w:val="center"/>
               <w:rPr>
                 <w:szCs w:val="24"/>
               </w:rPr>
             </w:pPr>
-          </w:p>
-        </w:tc>
-        <w:tc>
-          <w:tcPr>
-            <w:tcW w:w="3713" w:type="dxa"/>
-            <w:tcBorders>
-              <w:top w:val="single" w:sz="6" w:space="0" w:color="auto"/>
-              <w:left w:val="single" w:sz="6" w:space="0" w:color="auto"/>
-              <w:bottom w:val="single" w:sz="6" w:space="0" w:color="auto"/>
-              <w:right w:val="single" w:sz="6" w:space="0" w:color="auto"/>
+            <w:r>
+              <w:rPr>
+                <w:szCs w:val="24"/>
+              </w:rPr>
+            </w:r>
+          </w:p>
+        </w:tc>
+        <w:tc>
+          <w:tcPr>
+            <w:tcW w:w="3715" w:type="dxa"/>
+            <w:tcBorders>
+              <w:top w:val="single" w:sz="6" w:space="0" w:color="000000"/>
+              <w:left w:val="single" w:sz="6" w:space="0" w:color="000000"/>
+              <w:bottom w:val="single" w:sz="6" w:space="0" w:color="000000"/>
+              <w:right w:val="single" w:sz="6" w:space="0" w:color="000000"/>
             </w:tcBorders>
             <w:vAlign w:val="center"/>
-            <w:hideMark/>
           </w:tcPr>
           <w:p>
             <w:pPr>
               <w:pStyle w:val="11"/>
-              <w:ind w:firstLine="0"/>
+              <w:ind w:hanging="0"/>
               <w:jc w:val="left"/>
               <w:rPr>
                 <w:szCs w:val="24"/>
@@ -1740,20 +1802,21 @@
         </w:tc>
         <w:tc>
           <w:tcPr>
-            <w:tcW w:w="1105" w:type="dxa"/>
-            <w:tcBorders>
-              <w:top w:val="single" w:sz="6" w:space="0" w:color="auto"/>
-              <w:left w:val="single" w:sz="6" w:space="0" w:color="auto"/>
-              <w:bottom w:val="single" w:sz="6" w:space="0" w:color="auto"/>
-              <w:right w:val="single" w:sz="6" w:space="0" w:color="auto"/>
+            <w:tcW w:w="1104" w:type="dxa"/>
+            <w:tcBorders>
+              <w:top w:val="single" w:sz="6" w:space="0" w:color="000000"/>
+              <w:left w:val="single" w:sz="6" w:space="0" w:color="000000"/>
+              <w:bottom w:val="single" w:sz="6" w:space="0" w:color="000000"/>
+              <w:right w:val="single" w:sz="6" w:space="0" w:color="000000"/>
             </w:tcBorders>
             <w:vAlign w:val="bottom"/>
-            <w:hideMark/>
-          </w:tcPr>
-          <w:p>
-            <w:pPr>
+          </w:tcPr>
+          <w:p>
+            <w:pPr>
+              <w:pStyle w:val="Normal"/>
               <w:jc w:val="center"/>
               <w:rPr>
+                <w:i/>
                 <w:i/>
                 <w:sz w:val="12"/>
                 <w:szCs w:val="12"/>
@@ -1824,16 +1887,7 @@
                 <w:szCs w:val="12"/>
                 <w:lang w:val="ru-RU"/>
               </w:rPr>
-              <w:t xml:space="preserve"> </w:t>
-            </w:r>
-            <w:r>
-              <w:rPr>
-                <w:i/>
-                <w:sz w:val="12"/>
-                <w:szCs w:val="12"/>
-                <w:lang w:val="ru-RU"/>
-              </w:rPr>
-              <w:t>Планируемая дата</w:t>
+              <w:t xml:space="preserve"> Планируемая дата</w:t>
             </w:r>
           </w:p>
         </w:tc>
@@ -1841,15 +1895,16 @@
           <w:tcPr>
             <w:tcW w:w="1134" w:type="dxa"/>
             <w:tcBorders>
-              <w:top w:val="single" w:sz="6" w:space="0" w:color="auto"/>
-              <w:left w:val="single" w:sz="6" w:space="0" w:color="auto"/>
-              <w:bottom w:val="single" w:sz="6" w:space="0" w:color="auto"/>
-              <w:right w:val="single" w:sz="6" w:space="0" w:color="auto"/>
+              <w:top w:val="single" w:sz="6" w:space="0" w:color="000000"/>
+              <w:left w:val="single" w:sz="6" w:space="0" w:color="000000"/>
+              <w:bottom w:val="single" w:sz="6" w:space="0" w:color="000000"/>
+              <w:right w:val="single" w:sz="6" w:space="0" w:color="000000"/>
             </w:tcBorders>
             <w:vAlign w:val="center"/>
           </w:tcPr>
           <w:p>
             <w:pPr>
+              <w:pStyle w:val="Normal"/>
               <w:jc w:val="center"/>
               <w:rPr>
                 <w:sz w:val="20"/>
@@ -1857,64 +1912,83 @@
                 <w:lang w:val="ru-RU"/>
               </w:rPr>
             </w:pPr>
+            <w:r>
+              <w:rPr>
+                <w:sz w:val="20"/>
+                <w:szCs w:val="20"/>
+                <w:lang w:val="ru-RU"/>
+              </w:rPr>
+            </w:r>
           </w:p>
         </w:tc>
         <w:tc>
           <w:tcPr>
             <w:tcW w:w="1771" w:type="dxa"/>
             <w:tcBorders>
-              <w:top w:val="single" w:sz="6" w:space="0" w:color="auto"/>
-              <w:left w:val="single" w:sz="6" w:space="0" w:color="auto"/>
-              <w:bottom w:val="single" w:sz="6" w:space="0" w:color="auto"/>
-              <w:right w:val="single" w:sz="4" w:space="0" w:color="auto"/>
+              <w:top w:val="single" w:sz="6" w:space="0" w:color="000000"/>
+              <w:left w:val="single" w:sz="6" w:space="0" w:color="000000"/>
+              <w:bottom w:val="single" w:sz="6" w:space="0" w:color="000000"/>
+              <w:right w:val="single" w:sz="4" w:space="0" w:color="000000"/>
             </w:tcBorders>
             <w:vAlign w:val="center"/>
           </w:tcPr>
           <w:p>
             <w:pPr>
               <w:pStyle w:val="11"/>
-              <w:ind w:firstLine="0"/>
+              <w:ind w:hanging="0"/>
               <w:jc w:val="center"/>
               <w:rPr>
                 <w:sz w:val="20"/>
               </w:rPr>
             </w:pPr>
+            <w:r>
+              <w:rPr>
+                <w:sz w:val="20"/>
+              </w:rPr>
+            </w:r>
           </w:p>
         </w:tc>
         <w:tc>
           <w:tcPr>
             <w:tcW w:w="1276" w:type="dxa"/>
             <w:tcBorders>
-              <w:top w:val="single" w:sz="6" w:space="0" w:color="auto"/>
-              <w:left w:val="single" w:sz="4" w:space="0" w:color="auto"/>
-              <w:bottom w:val="single" w:sz="6" w:space="0" w:color="auto"/>
-              <w:right w:val="single" w:sz="4" w:space="0" w:color="auto"/>
-            </w:tcBorders>
-          </w:tcPr>
-          <w:p>
-            <w:pPr>
-              <w:rPr>
-                <w:snapToGrid w:val="0"/>
-                <w:sz w:val="20"/>
-                <w:szCs w:val="20"/>
-                <w:lang w:val="ru-RU"/>
-              </w:rPr>
-            </w:pPr>
+              <w:top w:val="single" w:sz="6" w:space="0" w:color="000000"/>
+              <w:left w:val="single" w:sz="4" w:space="0" w:color="000000"/>
+              <w:bottom w:val="single" w:sz="6" w:space="0" w:color="000000"/>
+              <w:right w:val="single" w:sz="4" w:space="0" w:color="000000"/>
+            </w:tcBorders>
+          </w:tcPr>
+          <w:p>
+            <w:pPr>
+              <w:pStyle w:val="Normal"/>
+              <w:rPr>
+                <w:sz w:val="20"/>
+                <w:szCs w:val="20"/>
+                <w:lang w:val="ru-RU"/>
+              </w:rPr>
+            </w:pPr>
+            <w:r>
+              <w:rPr>
+                <w:sz w:val="20"/>
+                <w:szCs w:val="20"/>
+                <w:lang w:val="ru-RU"/>
+              </w:rPr>
+            </w:r>
           </w:p>
         </w:tc>
       </w:tr>
       <w:tr>
         <w:trPr>
-          <w:trHeight w:hRule="exact" w:val="845"/>
+          <w:trHeight w:val="845" w:hRule="exact"/>
         </w:trPr>
         <w:tc>
           <w:tcPr>
-            <w:tcW w:w="539" w:type="dxa"/>
-            <w:tcBorders>
-              <w:top w:val="single" w:sz="6" w:space="0" w:color="auto"/>
-              <w:left w:val="single" w:sz="4" w:space="0" w:color="auto"/>
-              <w:bottom w:val="single" w:sz="6" w:space="0" w:color="auto"/>
-              <w:right w:val="single" w:sz="6" w:space="0" w:color="auto"/>
+            <w:tcW w:w="537" w:type="dxa"/>
+            <w:tcBorders>
+              <w:top w:val="single" w:sz="6" w:space="0" w:color="000000"/>
+              <w:left w:val="single" w:sz="4" w:space="0" w:color="000000"/>
+              <w:bottom w:val="single" w:sz="6" w:space="0" w:color="000000"/>
+              <w:right w:val="single" w:sz="6" w:space="0" w:color="000000"/>
             </w:tcBorders>
             <w:vAlign w:val="center"/>
           </w:tcPr>
@@ -1923,31 +1997,36 @@
               <w:pStyle w:val="11"/>
               <w:numPr>
                 <w:ilvl w:val="0"/>
-                <w:numId w:val="1"/>
+                <w:numId w:val="9"/>
               </w:numPr>
-              <w:ind w:hanging="618"/>
+              <w:ind w:hanging="618" w:left="720"/>
               <w:jc w:val="center"/>
               <w:rPr>
                 <w:szCs w:val="24"/>
               </w:rPr>
             </w:pPr>
-          </w:p>
-        </w:tc>
-        <w:tc>
-          <w:tcPr>
-            <w:tcW w:w="3713" w:type="dxa"/>
-            <w:tcBorders>
-              <w:top w:val="single" w:sz="6" w:space="0" w:color="auto"/>
-              <w:left w:val="single" w:sz="6" w:space="0" w:color="auto"/>
-              <w:bottom w:val="single" w:sz="6" w:space="0" w:color="auto"/>
-              <w:right w:val="single" w:sz="6" w:space="0" w:color="auto"/>
+            <w:r>
+              <w:rPr>
+                <w:szCs w:val="24"/>
+              </w:rPr>
+            </w:r>
+          </w:p>
+        </w:tc>
+        <w:tc>
+          <w:tcPr>
+            <w:tcW w:w="3715" w:type="dxa"/>
+            <w:tcBorders>
+              <w:top w:val="single" w:sz="6" w:space="0" w:color="000000"/>
+              <w:left w:val="single" w:sz="6" w:space="0" w:color="000000"/>
+              <w:bottom w:val="single" w:sz="6" w:space="0" w:color="000000"/>
+              <w:right w:val="single" w:sz="6" w:space="0" w:color="000000"/>
             </w:tcBorders>
             <w:vAlign w:val="center"/>
           </w:tcPr>
           <w:p>
             <w:pPr>
               <w:pStyle w:val="11"/>
-              <w:ind w:firstLine="0"/>
+              <w:ind w:hanging="0"/>
               <w:jc w:val="left"/>
               <w:rPr>
                 <w:szCs w:val="24"/>
@@ -1957,33 +2036,28 @@
               <w:rPr>
                 <w:szCs w:val="24"/>
               </w:rPr>
-              <w:t>Защита курсово</w:t>
-            </w:r>
-            <w:r>
-              <w:rPr>
-                <w:szCs w:val="24"/>
-              </w:rPr>
-              <w:t>й работы</w:t>
-            </w:r>
-          </w:p>
-        </w:tc>
-        <w:tc>
-          <w:tcPr>
-            <w:tcW w:w="1105" w:type="dxa"/>
-            <w:tcBorders>
-              <w:top w:val="single" w:sz="6" w:space="0" w:color="auto"/>
-              <w:left w:val="single" w:sz="6" w:space="0" w:color="auto"/>
-              <w:bottom w:val="single" w:sz="6" w:space="0" w:color="auto"/>
-              <w:right w:val="single" w:sz="6" w:space="0" w:color="auto"/>
+              <w:t>Защита курсовой работы</w:t>
+            </w:r>
+          </w:p>
+        </w:tc>
+        <w:tc>
+          <w:tcPr>
+            <w:tcW w:w="1104" w:type="dxa"/>
+            <w:tcBorders>
+              <w:top w:val="single" w:sz="6" w:space="0" w:color="000000"/>
+              <w:left w:val="single" w:sz="6" w:space="0" w:color="000000"/>
+              <w:bottom w:val="single" w:sz="6" w:space="0" w:color="000000"/>
+              <w:right w:val="single" w:sz="6" w:space="0" w:color="000000"/>
             </w:tcBorders>
             <w:vAlign w:val="bottom"/>
           </w:tcPr>
           <w:p>
             <w:pPr>
               <w:pStyle w:val="11"/>
-              <w:ind w:firstLine="0"/>
+              <w:ind w:hanging="0"/>
               <w:jc w:val="center"/>
               <w:rPr>
+                <w:i/>
                 <w:i/>
                 <w:sz w:val="12"/>
                 <w:szCs w:val="12"/>
@@ -1995,23 +2069,7 @@
                 <w:sz w:val="20"/>
                 <w:u w:val="single"/>
               </w:rPr>
-              <w:t>06.05.202</w:t>
-            </w:r>
-            <w:r>
-              <w:rPr>
-                <w:i/>
-                <w:sz w:val="20"/>
-                <w:u w:val="single"/>
-              </w:rPr>
-              <w:t>5</w:t>
-            </w:r>
-            <w:r>
-              <w:rPr>
-                <w:i/>
-                <w:sz w:val="20"/>
-                <w:u w:val="single"/>
-              </w:rPr>
-              <w:t>г</w:t>
+              <w:t>06.05.2025г</w:t>
             </w:r>
             <w:r>
               <w:rPr>
@@ -2025,9 +2083,10 @@
           <w:p>
             <w:pPr>
               <w:pStyle w:val="11"/>
-              <w:ind w:firstLine="0"/>
+              <w:ind w:hanging="0"/>
               <w:jc w:val="center"/>
               <w:rPr>
+                <w:i/>
                 <w:i/>
                 <w:sz w:val="12"/>
                 <w:szCs w:val="12"/>
@@ -2047,15 +2106,16 @@
           <w:tcPr>
             <w:tcW w:w="1134" w:type="dxa"/>
             <w:tcBorders>
-              <w:top w:val="single" w:sz="6" w:space="0" w:color="auto"/>
-              <w:left w:val="single" w:sz="6" w:space="0" w:color="auto"/>
-              <w:bottom w:val="single" w:sz="6" w:space="0" w:color="auto"/>
-              <w:right w:val="single" w:sz="6" w:space="0" w:color="auto"/>
+              <w:top w:val="single" w:sz="6" w:space="0" w:color="000000"/>
+              <w:left w:val="single" w:sz="6" w:space="0" w:color="000000"/>
+              <w:bottom w:val="single" w:sz="6" w:space="0" w:color="000000"/>
+              <w:right w:val="single" w:sz="6" w:space="0" w:color="000000"/>
             </w:tcBorders>
             <w:vAlign w:val="center"/>
           </w:tcPr>
           <w:p>
             <w:pPr>
+              <w:pStyle w:val="Normal"/>
               <w:jc w:val="center"/>
               <w:rPr>
                 <w:sz w:val="20"/>
@@ -2063,49 +2123,68 @@
                 <w:lang w:val="ru-RU"/>
               </w:rPr>
             </w:pPr>
+            <w:r>
+              <w:rPr>
+                <w:sz w:val="20"/>
+                <w:szCs w:val="20"/>
+                <w:lang w:val="ru-RU"/>
+              </w:rPr>
+            </w:r>
           </w:p>
         </w:tc>
         <w:tc>
           <w:tcPr>
             <w:tcW w:w="1771" w:type="dxa"/>
             <w:tcBorders>
-              <w:top w:val="single" w:sz="6" w:space="0" w:color="auto"/>
-              <w:left w:val="single" w:sz="6" w:space="0" w:color="auto"/>
-              <w:bottom w:val="single" w:sz="6" w:space="0" w:color="auto"/>
-              <w:right w:val="single" w:sz="4" w:space="0" w:color="auto"/>
+              <w:top w:val="single" w:sz="6" w:space="0" w:color="000000"/>
+              <w:left w:val="single" w:sz="6" w:space="0" w:color="000000"/>
+              <w:bottom w:val="single" w:sz="6" w:space="0" w:color="000000"/>
+              <w:right w:val="single" w:sz="4" w:space="0" w:color="000000"/>
             </w:tcBorders>
             <w:vAlign w:val="center"/>
           </w:tcPr>
           <w:p>
             <w:pPr>
               <w:pStyle w:val="11"/>
-              <w:ind w:firstLine="0"/>
+              <w:ind w:hanging="0"/>
               <w:jc w:val="center"/>
               <w:rPr>
                 <w:sz w:val="20"/>
               </w:rPr>
             </w:pPr>
+            <w:r>
+              <w:rPr>
+                <w:sz w:val="20"/>
+              </w:rPr>
+            </w:r>
           </w:p>
         </w:tc>
         <w:tc>
           <w:tcPr>
             <w:tcW w:w="1276" w:type="dxa"/>
             <w:tcBorders>
-              <w:top w:val="single" w:sz="6" w:space="0" w:color="auto"/>
-              <w:left w:val="single" w:sz="4" w:space="0" w:color="auto"/>
-              <w:bottom w:val="single" w:sz="6" w:space="0" w:color="auto"/>
-              <w:right w:val="single" w:sz="4" w:space="0" w:color="auto"/>
-            </w:tcBorders>
-          </w:tcPr>
-          <w:p>
-            <w:pPr>
-              <w:rPr>
-                <w:snapToGrid w:val="0"/>
-                <w:sz w:val="20"/>
-                <w:szCs w:val="20"/>
-                <w:lang w:val="ru-RU"/>
-              </w:rPr>
-            </w:pPr>
+              <w:top w:val="single" w:sz="6" w:space="0" w:color="000000"/>
+              <w:left w:val="single" w:sz="4" w:space="0" w:color="000000"/>
+              <w:bottom w:val="single" w:sz="6" w:space="0" w:color="000000"/>
+              <w:right w:val="single" w:sz="4" w:space="0" w:color="000000"/>
+            </w:tcBorders>
+          </w:tcPr>
+          <w:p>
+            <w:pPr>
+              <w:pStyle w:val="Normal"/>
+              <w:rPr>
+                <w:sz w:val="20"/>
+                <w:szCs w:val="20"/>
+                <w:lang w:val="ru-RU"/>
+              </w:rPr>
+            </w:pPr>
+            <w:r>
+              <w:rPr>
+                <w:sz w:val="20"/>
+                <w:szCs w:val="20"/>
+                <w:lang w:val="ru-RU"/>
+              </w:rPr>
+            </w:r>
           </w:p>
         </w:tc>
       </w:tr>
@@ -2116,9 +2195,16 @@
         <w:jc w:val="left"/>
         <w:rPr>
           <w:i/>
+          <w:i/>
           <w:sz w:val="20"/>
         </w:rPr>
       </w:pPr>
+      <w:r>
+        <w:rPr>
+          <w:i/>
+          <w:sz w:val="20"/>
+        </w:rPr>
+      </w:r>
     </w:p>
     <w:p>
       <w:pPr>
@@ -2126,9 +2212,16 @@
         <w:jc w:val="left"/>
         <w:rPr>
           <w:i/>
+          <w:i/>
           <w:sz w:val="20"/>
         </w:rPr>
       </w:pPr>
+      <w:r>
+        <w:rPr>
+          <w:i/>
+          <w:sz w:val="20"/>
+        </w:rPr>
+      </w:r>
     </w:p>
     <w:p>
       <w:pPr>
@@ -2169,11 +2262,6 @@
           <w:sz w:val="20"/>
         </w:rPr>
         <w:t>_______________</w:t>
-      </w:r>
-      <w:r>
-        <w:rPr>
-          <w:sz w:val="20"/>
-        </w:rPr>
         <w:tab/>
         <w:t xml:space="preserve">   </w:t>
       </w:r>
@@ -2181,52 +2269,41 @@
         <w:rPr>
           <w:szCs w:val="24"/>
         </w:rPr>
-        <w:t xml:space="preserve">Руководитель </w:t>
+        <w:t>Руководитель работы К.М. Зубарев</w:t>
+      </w:r>
+    </w:p>
+    <w:p>
+      <w:pPr>
+        <w:pStyle w:val="11"/>
+        <w:jc w:val="left"/>
+        <w:rPr>
+          <w:sz w:val="20"/>
+        </w:rPr>
+      </w:pPr>
+      <w:r>
+        <w:rPr>
+          <w:szCs w:val="24"/>
+        </w:rPr>
+        <w:t xml:space="preserve">                                                                                                           </w:t>
       </w:r>
       <w:r>
         <w:rPr>
-          <w:szCs w:val="24"/>
-        </w:rPr>
-        <w:t>работы</w:t>
-      </w:r>
-      <w:r>
-        <w:rPr>
-          <w:szCs w:val="24"/>
+          <w:i/>
+          <w:sz w:val="20"/>
         </w:rPr>
         <w:t xml:space="preserve"> </w:t>
       </w:r>
       <w:r>
         <w:rPr>
-          <w:szCs w:val="24"/>
-        </w:rPr>
-        <w:t>К.М. Зубарев</w:t>
+          <w:i/>
+          <w:sz w:val="20"/>
+        </w:rPr>
+        <w:t>_________________________</w:t>
       </w:r>
     </w:p>
     <w:p>
       <w:pPr>
         <w:pStyle w:val="11"/>
-        <w:jc w:val="left"/>
-        <w:rPr>
-          <w:sz w:val="20"/>
-        </w:rPr>
-      </w:pPr>
-      <w:r>
-        <w:rPr>
-          <w:szCs w:val="24"/>
-        </w:rPr>
-        <w:t xml:space="preserve">                                                                                                           </w:t>
-      </w:r>
-      <w:r>
-        <w:rPr>
-          <w:i/>
-          <w:sz w:val="20"/>
-        </w:rPr>
-        <w:t xml:space="preserve"> _________________________</w:t>
-      </w:r>
-    </w:p>
-    <w:p>
-      <w:pPr>
-        <w:pStyle w:val="11"/>
         <w:jc w:val="center"/>
         <w:rPr>
           <w:sz w:val="20"/>
@@ -2245,54 +2322,12 @@
           <w:vertAlign w:val="superscript"/>
         </w:rPr>
         <w:t>(подпись, дата)</w:t>
-      </w:r>
-      <w:r>
-        <w:rPr>
-          <w:sz w:val="20"/>
-          <w:vertAlign w:val="superscript"/>
-        </w:rPr>
         <w:tab/>
-      </w:r>
-      <w:r>
-        <w:rPr>
-          <w:sz w:val="20"/>
-          <w:vertAlign w:val="superscript"/>
-        </w:rPr>
         <w:tab/>
-      </w:r>
-      <w:r>
-        <w:rPr>
-          <w:sz w:val="20"/>
-          <w:vertAlign w:val="superscript"/>
-        </w:rPr>
         <w:tab/>
-      </w:r>
-      <w:r>
-        <w:rPr>
-          <w:sz w:val="20"/>
-          <w:vertAlign w:val="superscript"/>
-        </w:rPr>
         <w:tab/>
-      </w:r>
-      <w:r>
-        <w:rPr>
-          <w:sz w:val="20"/>
-          <w:vertAlign w:val="superscript"/>
-        </w:rPr>
         <w:tab/>
-      </w:r>
-      <w:r>
-        <w:rPr>
-          <w:sz w:val="20"/>
-          <w:vertAlign w:val="superscript"/>
-        </w:rPr>
         <w:tab/>
-      </w:r>
-      <w:r>
-        <w:rPr>
-          <w:sz w:val="20"/>
-          <w:vertAlign w:val="superscript"/>
-        </w:rPr>
         <w:tab/>
         <w:t>(подпись, дата)</w:t>
       </w:r>
@@ -2306,151 +2341,437 @@
           <w:vertAlign w:val="superscript"/>
         </w:rPr>
       </w:pPr>
+      <w:r>
+        <w:rPr>
+          <w:sz w:val="20"/>
+          <w:vertAlign w:val="superscript"/>
+        </w:rPr>
+      </w:r>
     </w:p>
     <w:p>
       <w:pPr>
+        <w:pStyle w:val="Normal"/>
         <w:rPr>
           <w:lang w:val="ru-RU"/>
         </w:rPr>
       </w:pPr>
+      <w:r>
+        <w:rPr>
+          <w:lang w:val="ru-RU"/>
+        </w:rPr>
+      </w:r>
     </w:p>
     <w:sectPr>
+      <w:type w:val="nextPage"/>
       <w:pgSz w:w="11906" w:h="16838"/>
-      <w:pgMar w:top="1134" w:right="850" w:bottom="1134" w:left="1701" w:header="708" w:footer="708" w:gutter="0"/>
-      <w:cols w:space="708"/>
-      <w:docGrid w:linePitch="360"/>
+      <w:pgMar w:left="1701" w:right="850" w:gutter="0" w:header="0" w:top="1134" w:footer="0" w:bottom="1134"/>
+      <w:pgNumType w:fmt="decimal"/>
+      <w:formProt w:val="false"/>
+      <w:textDirection w:val="lrTb"/>
+      <w:docGrid w:type="default" w:linePitch="360" w:charSpace="4096"/>
     </w:sectPr>
   </w:body>
 </w:document>
 </file>
 
 <file path=word/numbering.xml><?xml version="1.0" encoding="utf-8"?>
-<w:numbering xmlns:wpc="http://schemas.microsoft.com/office/word/2010/wordprocessingCanvas" xmlns:cx="http://schemas.microsoft.com/office/drawing/2014/chartex" xmlns:mc="http://schemas.openxmlformats.org/markup-compatibility/2006" xmlns:o="urn:schemas-microsoft-com:office:office" xmlns:r="http://schemas.openxmlformats.org/officeDocument/2006/relationships" xmlns:m="http://schemas.openxmlformats.org/officeDocument/2006/math" xmlns:v="urn:schemas-microsoft-com:vml" xmlns:wp14="http://schemas.microsoft.com/office/word/2010/wordprocessingDrawing" xmlns:wp="http://schemas.openxmlformats.org/drawingml/2006/wordprocessingDrawing" xmlns:w10="urn:schemas-microsoft-com:office:word" xmlns:w="http://schemas.openxmlformats.org/wordprocessingml/2006/main" xmlns:w14="http://schemas.microsoft.com/office/word/2010/wordml" xmlns:w15="http://schemas.microsoft.com/office/word/2012/wordml" xmlns:w16se="http://schemas.microsoft.com/office/word/2015/wordml/symex" xmlns:wpg="http://schemas.microsoft.com/office/word/2010/wordprocessingGroup" xmlns:wpi="http://schemas.microsoft.com/office/word/2010/wordprocessingInk" xmlns:wne="http://schemas.microsoft.com/office/word/2006/wordml" xmlns:wps="http://schemas.microsoft.com/office/word/2010/wordprocessingShape" mc:Ignorable="w14 w15 w16se wp14">
-  <w:abstractNum w:abstractNumId="0" w15:restartNumberingAfterBreak="0">
-    <w:nsid w:val="2390074D"/>
-    <w:multiLevelType w:val="hybridMultilevel"/>
-    <w:tmpl w:val="85D26C5E"/>
-    <w:lvl w:ilvl="0" w:tplc="0419000F">
+<w:numbering xmlns:w="http://schemas.openxmlformats.org/wordprocessingml/2006/main" xmlns:o="urn:schemas-microsoft-com:office:office" xmlns:r="http://schemas.openxmlformats.org/officeDocument/2006/relationships" xmlns:v="urn:schemas-microsoft-com:vml" xmlns:mc="http://schemas.openxmlformats.org/markup-compatibility/2006" xmlns:w14="http://schemas.microsoft.com/office/word/2010/wordml" mc:Ignorable="w14">
+  <w:abstractNum w:abstractNumId="1">
+    <w:lvl w:ilvl="0">
       <w:start w:val="1"/>
       <w:numFmt w:val="decimal"/>
       <w:lvlText w:val="%1."/>
       <w:lvlJc w:val="left"/>
       <w:pPr>
+        <w:tabs>
+          <w:tab w:val="num" w:pos="0"/>
+        </w:tabs>
         <w:ind w:left="720" w:hanging="360"/>
       </w:pPr>
+      <w:rPr/>
     </w:lvl>
-    <w:lvl w:ilvl="1" w:tplc="04190019">
+    <w:lvl w:ilvl="1">
       <w:start w:val="1"/>
       <w:numFmt w:val="lowerLetter"/>
       <w:lvlText w:val="%2."/>
       <w:lvlJc w:val="left"/>
       <w:pPr>
+        <w:tabs>
+          <w:tab w:val="num" w:pos="0"/>
+        </w:tabs>
         <w:ind w:left="1440" w:hanging="360"/>
       </w:pPr>
+      <w:rPr/>
     </w:lvl>
-    <w:lvl w:ilvl="2" w:tplc="0419001B">
+    <w:lvl w:ilvl="2">
       <w:start w:val="1"/>
       <w:numFmt w:val="lowerRoman"/>
       <w:lvlText w:val="%3."/>
       <w:lvlJc w:val="right"/>
       <w:pPr>
+        <w:tabs>
+          <w:tab w:val="num" w:pos="0"/>
+        </w:tabs>
         <w:ind w:left="2160" w:hanging="180"/>
       </w:pPr>
+      <w:rPr/>
     </w:lvl>
-    <w:lvl w:ilvl="3" w:tplc="0419000F">
+    <w:lvl w:ilvl="3">
       <w:start w:val="1"/>
       <w:numFmt w:val="decimal"/>
       <w:lvlText w:val="%4."/>
       <w:lvlJc w:val="left"/>
       <w:pPr>
+        <w:tabs>
+          <w:tab w:val="num" w:pos="0"/>
+        </w:tabs>
         <w:ind w:left="2880" w:hanging="360"/>
       </w:pPr>
+      <w:rPr/>
     </w:lvl>
-    <w:lvl w:ilvl="4" w:tplc="04190019">
+    <w:lvl w:ilvl="4">
       <w:start w:val="1"/>
       <w:numFmt w:val="lowerLetter"/>
       <w:lvlText w:val="%5."/>
       <w:lvlJc w:val="left"/>
       <w:pPr>
+        <w:tabs>
+          <w:tab w:val="num" w:pos="0"/>
+        </w:tabs>
         <w:ind w:left="3600" w:hanging="360"/>
       </w:pPr>
+      <w:rPr/>
     </w:lvl>
-    <w:lvl w:ilvl="5" w:tplc="0419001B">
+    <w:lvl w:ilvl="5">
       <w:start w:val="1"/>
       <w:numFmt w:val="lowerRoman"/>
       <w:lvlText w:val="%6."/>
       <w:lvlJc w:val="right"/>
       <w:pPr>
+        <w:tabs>
+          <w:tab w:val="num" w:pos="0"/>
+        </w:tabs>
         <w:ind w:left="4320" w:hanging="180"/>
       </w:pPr>
+      <w:rPr/>
     </w:lvl>
-    <w:lvl w:ilvl="6" w:tplc="0419000F">
+    <w:lvl w:ilvl="6">
       <w:start w:val="1"/>
       <w:numFmt w:val="decimal"/>
       <w:lvlText w:val="%7."/>
       <w:lvlJc w:val="left"/>
       <w:pPr>
+        <w:tabs>
+          <w:tab w:val="num" w:pos="0"/>
+        </w:tabs>
         <w:ind w:left="5040" w:hanging="360"/>
       </w:pPr>
+      <w:rPr/>
     </w:lvl>
-    <w:lvl w:ilvl="7" w:tplc="04190019">
+    <w:lvl w:ilvl="7">
       <w:start w:val="1"/>
       <w:numFmt w:val="lowerLetter"/>
       <w:lvlText w:val="%8."/>
       <w:lvlJc w:val="left"/>
       <w:pPr>
+        <w:tabs>
+          <w:tab w:val="num" w:pos="0"/>
+        </w:tabs>
         <w:ind w:left="5760" w:hanging="360"/>
       </w:pPr>
+      <w:rPr/>
     </w:lvl>
-    <w:lvl w:ilvl="8" w:tplc="0419001B">
+    <w:lvl w:ilvl="8">
       <w:start w:val="1"/>
       <w:numFmt w:val="lowerRoman"/>
       <w:lvlText w:val="%9."/>
       <w:lvlJc w:val="right"/>
       <w:pPr>
+        <w:tabs>
+          <w:tab w:val="num" w:pos="0"/>
+        </w:tabs>
         <w:ind w:left="6480" w:hanging="180"/>
+      </w:pPr>
+      <w:rPr/>
+    </w:lvl>
+  </w:abstractNum>
+  <w:abstractNum w:abstractNumId="2">
+    <w:lvl w:ilvl="0">
+      <w:start w:val="1"/>
+      <w:numFmt w:val="decimal"/>
+      <w:lvlText w:val="%1."/>
+      <w:lvlJc w:val="left"/>
+      <w:pPr>
+        <w:tabs>
+          <w:tab w:val="num" w:pos="0"/>
+        </w:tabs>
+        <w:ind w:left="720" w:hanging="360"/>
+      </w:pPr>
+      <w:rPr/>
+    </w:lvl>
+    <w:lvl w:ilvl="1">
+      <w:start w:val="1"/>
+      <w:numFmt w:val="lowerLetter"/>
+      <w:lvlText w:val="%2."/>
+      <w:lvlJc w:val="left"/>
+      <w:pPr>
+        <w:tabs>
+          <w:tab w:val="num" w:pos="0"/>
+        </w:tabs>
+        <w:ind w:left="1440" w:hanging="360"/>
+      </w:pPr>
+      <w:rPr/>
+    </w:lvl>
+    <w:lvl w:ilvl="2">
+      <w:start w:val="1"/>
+      <w:numFmt w:val="lowerRoman"/>
+      <w:lvlText w:val="%3."/>
+      <w:lvlJc w:val="right"/>
+      <w:pPr>
+        <w:tabs>
+          <w:tab w:val="num" w:pos="0"/>
+        </w:tabs>
+        <w:ind w:left="2160" w:hanging="180"/>
+      </w:pPr>
+      <w:rPr/>
+    </w:lvl>
+    <w:lvl w:ilvl="3">
+      <w:start w:val="1"/>
+      <w:numFmt w:val="decimal"/>
+      <w:lvlText w:val="%4."/>
+      <w:lvlJc w:val="left"/>
+      <w:pPr>
+        <w:tabs>
+          <w:tab w:val="num" w:pos="0"/>
+        </w:tabs>
+        <w:ind w:left="2880" w:hanging="360"/>
+      </w:pPr>
+      <w:rPr/>
+    </w:lvl>
+    <w:lvl w:ilvl="4">
+      <w:start w:val="1"/>
+      <w:numFmt w:val="lowerLetter"/>
+      <w:lvlText w:val="%5."/>
+      <w:lvlJc w:val="left"/>
+      <w:pPr>
+        <w:tabs>
+          <w:tab w:val="num" w:pos="0"/>
+        </w:tabs>
+        <w:ind w:left="3600" w:hanging="360"/>
+      </w:pPr>
+      <w:rPr/>
+    </w:lvl>
+    <w:lvl w:ilvl="5">
+      <w:start w:val="1"/>
+      <w:numFmt w:val="lowerRoman"/>
+      <w:lvlText w:val="%6."/>
+      <w:lvlJc w:val="right"/>
+      <w:pPr>
+        <w:tabs>
+          <w:tab w:val="num" w:pos="0"/>
+        </w:tabs>
+        <w:ind w:left="4320" w:hanging="180"/>
+      </w:pPr>
+      <w:rPr/>
+    </w:lvl>
+    <w:lvl w:ilvl="6">
+      <w:start w:val="1"/>
+      <w:numFmt w:val="decimal"/>
+      <w:lvlText w:val="%7."/>
+      <w:lvlJc w:val="left"/>
+      <w:pPr>
+        <w:tabs>
+          <w:tab w:val="num" w:pos="0"/>
+        </w:tabs>
+        <w:ind w:left="5040" w:hanging="360"/>
+      </w:pPr>
+      <w:rPr/>
+    </w:lvl>
+    <w:lvl w:ilvl="7">
+      <w:start w:val="1"/>
+      <w:numFmt w:val="lowerLetter"/>
+      <w:lvlText w:val="%8."/>
+      <w:lvlJc w:val="left"/>
+      <w:pPr>
+        <w:tabs>
+          <w:tab w:val="num" w:pos="0"/>
+        </w:tabs>
+        <w:ind w:left="5760" w:hanging="360"/>
+      </w:pPr>
+      <w:rPr/>
+    </w:lvl>
+    <w:lvl w:ilvl="8">
+      <w:start w:val="1"/>
+      <w:numFmt w:val="lowerRoman"/>
+      <w:lvlText w:val="%9."/>
+      <w:lvlJc w:val="right"/>
+      <w:pPr>
+        <w:tabs>
+          <w:tab w:val="num" w:pos="0"/>
+        </w:tabs>
+        <w:ind w:left="6480" w:hanging="180"/>
+      </w:pPr>
+      <w:rPr/>
+    </w:lvl>
+  </w:abstractNum>
+  <w:abstractNum w:abstractNumId="3">
+    <w:lvl w:ilvl="0">
+      <w:start w:val="1"/>
+      <w:numFmt w:val="none"/>
+      <w:suff w:val="nothing"/>
+      <w:lvlText w:val=""/>
+      <w:lvlJc w:val="left"/>
+      <w:pPr>
+        <w:tabs>
+          <w:tab w:val="num" w:pos="0"/>
+        </w:tabs>
+        <w:ind w:left="0" w:hanging="0"/>
+      </w:pPr>
+    </w:lvl>
+    <w:lvl w:ilvl="1">
+      <w:start w:val="1"/>
+      <w:numFmt w:val="none"/>
+      <w:suff w:val="nothing"/>
+      <w:lvlText w:val=""/>
+      <w:lvlJc w:val="left"/>
+      <w:pPr>
+        <w:tabs>
+          <w:tab w:val="num" w:pos="0"/>
+        </w:tabs>
+        <w:ind w:left="0" w:hanging="0"/>
+      </w:pPr>
+    </w:lvl>
+    <w:lvl w:ilvl="2">
+      <w:start w:val="1"/>
+      <w:numFmt w:val="none"/>
+      <w:suff w:val="nothing"/>
+      <w:lvlText w:val=""/>
+      <w:lvlJc w:val="left"/>
+      <w:pPr>
+        <w:tabs>
+          <w:tab w:val="num" w:pos="0"/>
+        </w:tabs>
+        <w:ind w:left="0" w:hanging="0"/>
+      </w:pPr>
+    </w:lvl>
+    <w:lvl w:ilvl="3">
+      <w:start w:val="1"/>
+      <w:numFmt w:val="none"/>
+      <w:suff w:val="nothing"/>
+      <w:lvlText w:val=""/>
+      <w:lvlJc w:val="left"/>
+      <w:pPr>
+        <w:tabs>
+          <w:tab w:val="num" w:pos="0"/>
+        </w:tabs>
+        <w:ind w:left="0" w:hanging="0"/>
+      </w:pPr>
+    </w:lvl>
+    <w:lvl w:ilvl="4">
+      <w:start w:val="1"/>
+      <w:numFmt w:val="none"/>
+      <w:suff w:val="nothing"/>
+      <w:lvlText w:val=""/>
+      <w:lvlJc w:val="left"/>
+      <w:pPr>
+        <w:tabs>
+          <w:tab w:val="num" w:pos="0"/>
+        </w:tabs>
+        <w:ind w:left="0" w:hanging="0"/>
+      </w:pPr>
+    </w:lvl>
+    <w:lvl w:ilvl="5">
+      <w:start w:val="1"/>
+      <w:numFmt w:val="none"/>
+      <w:suff w:val="nothing"/>
+      <w:lvlText w:val=""/>
+      <w:lvlJc w:val="left"/>
+      <w:pPr>
+        <w:tabs>
+          <w:tab w:val="num" w:pos="0"/>
+        </w:tabs>
+        <w:ind w:left="0" w:hanging="0"/>
+      </w:pPr>
+    </w:lvl>
+    <w:lvl w:ilvl="6">
+      <w:start w:val="1"/>
+      <w:numFmt w:val="none"/>
+      <w:suff w:val="nothing"/>
+      <w:lvlText w:val=""/>
+      <w:lvlJc w:val="left"/>
+      <w:pPr>
+        <w:tabs>
+          <w:tab w:val="num" w:pos="0"/>
+        </w:tabs>
+        <w:ind w:left="0" w:hanging="0"/>
+      </w:pPr>
+    </w:lvl>
+    <w:lvl w:ilvl="7">
+      <w:start w:val="1"/>
+      <w:numFmt w:val="none"/>
+      <w:suff w:val="nothing"/>
+      <w:lvlText w:val=""/>
+      <w:lvlJc w:val="left"/>
+      <w:pPr>
+        <w:tabs>
+          <w:tab w:val="num" w:pos="0"/>
+        </w:tabs>
+        <w:ind w:left="0" w:hanging="0"/>
+      </w:pPr>
+    </w:lvl>
+    <w:lvl w:ilvl="8">
+      <w:start w:val="1"/>
+      <w:numFmt w:val="none"/>
+      <w:suff w:val="nothing"/>
+      <w:lvlText w:val=""/>
+      <w:lvlJc w:val="left"/>
+      <w:pPr>
+        <w:tabs>
+          <w:tab w:val="num" w:pos="0"/>
+        </w:tabs>
+        <w:ind w:left="0" w:hanging="0"/>
       </w:pPr>
     </w:lvl>
   </w:abstractNum>
   <w:num w:numId="1">
-    <w:abstractNumId w:val="0"/>
+    <w:abstractNumId w:val="1"/>
+  </w:num>
+  <w:num w:numId="2">
+    <w:abstractNumId w:val="2"/>
+  </w:num>
+  <w:num w:numId="3">
+    <w:abstractNumId w:val="3"/>
+  </w:num>
+  <w:num w:numId="4">
+    <w:abstractNumId w:val="2"/>
     <w:lvlOverride w:ilvl="0">
       <w:startOverride w:val="1"/>
     </w:lvlOverride>
-    <w:lvlOverride w:ilvl="1">
-      <w:startOverride w:val="1"/>
-    </w:lvlOverride>
-    <w:lvlOverride w:ilvl="2">
-      <w:startOverride w:val="1"/>
-    </w:lvlOverride>
-    <w:lvlOverride w:ilvl="3">
-      <w:startOverride w:val="1"/>
-    </w:lvlOverride>
-    <w:lvlOverride w:ilvl="4">
-      <w:startOverride w:val="1"/>
-    </w:lvlOverride>
-    <w:lvlOverride w:ilvl="5">
-      <w:startOverride w:val="1"/>
-    </w:lvlOverride>
-    <w:lvlOverride w:ilvl="6">
-      <w:startOverride w:val="1"/>
-    </w:lvlOverride>
-    <w:lvlOverride w:ilvl="7">
-      <w:startOverride w:val="1"/>
-    </w:lvlOverride>
-    <w:lvlOverride w:ilvl="8">
-      <w:startOverride w:val="1"/>
-    </w:lvlOverride>
+  </w:num>
+  <w:num w:numId="5">
+    <w:abstractNumId w:val="2"/>
+  </w:num>
+  <w:num w:numId="6">
+    <w:abstractNumId w:val="2"/>
+  </w:num>
+  <w:num w:numId="7">
+    <w:abstractNumId w:val="2"/>
+  </w:num>
+  <w:num w:numId="8">
+    <w:abstractNumId w:val="2"/>
+  </w:num>
+  <w:num w:numId="9">
+    <w:abstractNumId w:val="2"/>
   </w:num>
 </w:numbering>
 </file>
 
 <file path=word/styles.xml><?xml version="1.0" encoding="utf-8"?>
-<w:styles xmlns:mc="http://schemas.openxmlformats.org/markup-compatibility/2006" xmlns:r="http://schemas.openxmlformats.org/officeDocument/2006/relationships" xmlns:w="http://schemas.openxmlformats.org/wordprocessingml/2006/main" xmlns:w14="http://schemas.microsoft.com/office/word/2010/wordml" xmlns:w15="http://schemas.microsoft.com/office/word/2012/wordml" xmlns:w16se="http://schemas.microsoft.com/office/word/2015/wordml/symex" mc:Ignorable="w14 w15 w16se">
+<w:styles xmlns:w="http://schemas.openxmlformats.org/wordprocessingml/2006/main" xmlns:w14="http://schemas.microsoft.com/office/word/2010/wordml" xmlns:mc="http://schemas.openxmlformats.org/markup-compatibility/2006" mc:Ignorable="w14">
   <w:docDefaults>
     <w:rPrDefault>
       <w:rPr>
-        <w:rFonts w:asciiTheme="minorHAnsi" w:eastAsiaTheme="minorHAnsi" w:hAnsiTheme="minorHAnsi" w:cstheme="minorBidi"/>
+        <w:rFonts w:ascii="Calibri" w:hAnsi="Calibri" w:eastAsia="Calibri" w:cs="" w:asciiTheme="minorHAnsi" w:cstheme="minorBidi" w:eastAsiaTheme="minorHAnsi" w:hAnsiTheme="minorHAnsi"/>
         <w:sz w:val="22"/>
         <w:szCs w:val="22"/>
         <w:lang w:val="ru-RU" w:eastAsia="en-US" w:bidi="ar-SA"/>
@@ -2458,21 +2779,21 @@
     </w:rPrDefault>
     <w:pPrDefault>
       <w:pPr>
-        <w:spacing w:after="160" w:line="259" w:lineRule="auto"/>
+        <w:suppressAutoHyphens w:val="true"/>
       </w:pPr>
     </w:pPrDefault>
   </w:docDefaults>
   <w:latentStyles w:defLockedState="0" w:defUIPriority="99" w:defSemiHidden="0" w:defUnhideWhenUsed="0" w:defQFormat="0" w:count="371">
     <w:lsdException w:name="Normal" w:uiPriority="1" w:qFormat="1"/>
     <w:lsdException w:name="heading 1" w:uiPriority="9" w:qFormat="1"/>
-    <w:lsdException w:name="heading 2" w:semiHidden="1" w:uiPriority="9" w:unhideWhenUsed="1" w:qFormat="1"/>
-    <w:lsdException w:name="heading 3" w:semiHidden="1" w:uiPriority="9" w:unhideWhenUsed="1" w:qFormat="1"/>
-    <w:lsdException w:name="heading 4" w:semiHidden="1" w:uiPriority="9" w:unhideWhenUsed="1" w:qFormat="1"/>
-    <w:lsdException w:name="heading 5" w:semiHidden="1" w:uiPriority="9" w:unhideWhenUsed="1" w:qFormat="1"/>
-    <w:lsdException w:name="heading 6" w:semiHidden="1" w:uiPriority="9" w:unhideWhenUsed="1" w:qFormat="1"/>
-    <w:lsdException w:name="heading 7" w:semiHidden="1" w:uiPriority="9" w:unhideWhenUsed="1" w:qFormat="1"/>
-    <w:lsdException w:name="heading 8" w:semiHidden="1" w:uiPriority="9" w:unhideWhenUsed="1" w:qFormat="1"/>
-    <w:lsdException w:name="heading 9" w:semiHidden="1" w:uiPriority="9" w:unhideWhenUsed="1" w:qFormat="1"/>
+    <w:lsdException w:name="heading 2" w:uiPriority="9" w:semiHidden="1" w:unhideWhenUsed="1" w:qFormat="1"/>
+    <w:lsdException w:name="heading 3" w:uiPriority="9" w:semiHidden="1" w:unhideWhenUsed="1" w:qFormat="1"/>
+    <w:lsdException w:name="heading 4" w:uiPriority="9" w:semiHidden="1" w:unhideWhenUsed="1" w:qFormat="1"/>
+    <w:lsdException w:name="heading 5" w:uiPriority="9" w:semiHidden="1" w:unhideWhenUsed="1" w:qFormat="1"/>
+    <w:lsdException w:name="heading 6" w:uiPriority="9" w:semiHidden="1" w:unhideWhenUsed="1" w:qFormat="1"/>
+    <w:lsdException w:name="heading 7" w:uiPriority="9" w:semiHidden="1" w:unhideWhenUsed="1" w:qFormat="1"/>
+    <w:lsdException w:name="heading 8" w:uiPriority="9" w:semiHidden="1" w:unhideWhenUsed="1" w:qFormat="1"/>
+    <w:lsdException w:name="heading 9" w:uiPriority="9" w:semiHidden="1" w:unhideWhenUsed="1" w:qFormat="1"/>
     <w:lsdException w:name="index 1" w:semiHidden="1" w:unhideWhenUsed="1"/>
     <w:lsdException w:name="index 2" w:semiHidden="1" w:unhideWhenUsed="1"/>
     <w:lsdException w:name="index 3" w:semiHidden="1" w:unhideWhenUsed="1"/>
@@ -2482,22 +2803,22 @@
     <w:lsdException w:name="index 7" w:semiHidden="1" w:unhideWhenUsed="1"/>
     <w:lsdException w:name="index 8" w:semiHidden="1" w:unhideWhenUsed="1"/>
     <w:lsdException w:name="index 9" w:semiHidden="1" w:unhideWhenUsed="1"/>
-    <w:lsdException w:name="toc 1" w:semiHidden="1" w:uiPriority="39" w:unhideWhenUsed="1"/>
-    <w:lsdException w:name="toc 2" w:semiHidden="1" w:uiPriority="39" w:unhideWhenUsed="1"/>
-    <w:lsdException w:name="toc 3" w:semiHidden="1" w:uiPriority="39" w:unhideWhenUsed="1"/>
-    <w:lsdException w:name="toc 4" w:semiHidden="1" w:uiPriority="39" w:unhideWhenUsed="1"/>
-    <w:lsdException w:name="toc 5" w:semiHidden="1" w:uiPriority="39" w:unhideWhenUsed="1"/>
-    <w:lsdException w:name="toc 6" w:semiHidden="1" w:uiPriority="39" w:unhideWhenUsed="1"/>
-    <w:lsdException w:name="toc 7" w:semiHidden="1" w:uiPriority="39" w:unhideWhenUsed="1"/>
-    <w:lsdException w:name="toc 8" w:semiHidden="1" w:uiPriority="39" w:unhideWhenUsed="1"/>
-    <w:lsdException w:name="toc 9" w:semiHidden="1" w:uiPriority="39" w:unhideWhenUsed="1"/>
+    <w:lsdException w:name="toc 1" w:uiPriority="39" w:semiHidden="1" w:unhideWhenUsed="1"/>
+    <w:lsdException w:name="toc 2" w:uiPriority="39" w:semiHidden="1" w:unhideWhenUsed="1"/>
+    <w:lsdException w:name="toc 3" w:uiPriority="39" w:semiHidden="1" w:unhideWhenUsed="1"/>
+    <w:lsdException w:name="toc 4" w:uiPriority="39" w:semiHidden="1" w:unhideWhenUsed="1"/>
+    <w:lsdException w:name="toc 5" w:uiPriority="39" w:semiHidden="1" w:unhideWhenUsed="1"/>
+    <w:lsdException w:name="toc 6" w:uiPriority="39" w:semiHidden="1" w:unhideWhenUsed="1"/>
+    <w:lsdException w:name="toc 7" w:uiPriority="39" w:semiHidden="1" w:unhideWhenUsed="1"/>
+    <w:lsdException w:name="toc 8" w:uiPriority="39" w:semiHidden="1" w:unhideWhenUsed="1"/>
+    <w:lsdException w:name="toc 9" w:uiPriority="39" w:semiHidden="1" w:unhideWhenUsed="1"/>
     <w:lsdException w:name="Normal Indent" w:semiHidden="1" w:unhideWhenUsed="1"/>
     <w:lsdException w:name="footnote text" w:semiHidden="1" w:unhideWhenUsed="1"/>
     <w:lsdException w:name="annotation text" w:semiHidden="1" w:unhideWhenUsed="1"/>
     <w:lsdException w:name="header" w:semiHidden="1" w:unhideWhenUsed="1"/>
     <w:lsdException w:name="footer" w:semiHidden="1" w:unhideWhenUsed="1"/>
     <w:lsdException w:name="index heading" w:semiHidden="1" w:unhideWhenUsed="1"/>
-    <w:lsdException w:name="caption" w:semiHidden="1" w:uiPriority="35" w:unhideWhenUsed="1" w:qFormat="1"/>
+    <w:lsdException w:name="caption" w:uiPriority="35" w:semiHidden="1" w:unhideWhenUsed="1" w:qFormat="1"/>
     <w:lsdException w:name="table of figures" w:semiHidden="1" w:unhideWhenUsed="1"/>
     <w:lsdException w:name="envelope address" w:semiHidden="1" w:unhideWhenUsed="1"/>
     <w:lsdException w:name="envelope return" w:semiHidden="1" w:unhideWhenUsed="1"/>
@@ -2528,7 +2849,7 @@
     <w:lsdException w:name="Title" w:uiPriority="10" w:qFormat="1"/>
     <w:lsdException w:name="Closing" w:semiHidden="1" w:unhideWhenUsed="1"/>
     <w:lsdException w:name="Signature" w:semiHidden="1" w:unhideWhenUsed="1"/>
-    <w:lsdException w:name="Default Paragraph Font" w:semiHidden="1" w:uiPriority="1" w:unhideWhenUsed="1"/>
+    <w:lsdException w:name="Default Paragraph Font" w:uiPriority="1" w:semiHidden="1" w:unhideWhenUsed="1"/>
     <w:lsdException w:name="Body Text" w:semiHidden="1" w:unhideWhenUsed="1"/>
     <w:lsdException w:name="Body Text Indent" w:semiHidden="1" w:unhideWhenUsed="1"/>
     <w:lsdException w:name="List Continue" w:semiHidden="1" w:unhideWhenUsed="1"/>
@@ -2728,8 +3049,8 @@
     <w:lsdException w:name="Subtle Reference" w:uiPriority="31" w:qFormat="1"/>
     <w:lsdException w:name="Intense Reference" w:uiPriority="32" w:qFormat="1"/>
     <w:lsdException w:name="Book Title" w:uiPriority="33" w:qFormat="1"/>
-    <w:lsdException w:name="Bibliography" w:semiHidden="1" w:uiPriority="37" w:unhideWhenUsed="1"/>
-    <w:lsdException w:name="TOC Heading" w:semiHidden="1" w:uiPriority="39" w:unhideWhenUsed="1" w:qFormat="1"/>
+    <w:lsdException w:name="Bibliography" w:uiPriority="37" w:semiHidden="1" w:unhideWhenUsed="1"/>
+    <w:lsdException w:name="TOC Heading" w:uiPriority="39" w:semiHidden="1" w:unhideWhenUsed="1" w:qFormat="1"/>
     <w:lsdException w:name="Plain Table 1" w:uiPriority="41"/>
     <w:lsdException w:name="Plain Table 2" w:uiPriority="42"/>
     <w:lsdException w:name="Plain Table 3" w:uiPriority="43"/>
@@ -2835,27 +3156,165 @@
     <w:lsdException w:name="List Table 6 Colorful Accent 6" w:uiPriority="51"/>
     <w:lsdException w:name="List Table 7 Colorful Accent 6" w:uiPriority="52"/>
   </w:latentStyles>
-  <w:style w:type="paragraph" w:default="1" w:styleId="a">
+  <w:style w:type="paragraph" w:styleId="Normal" w:default="1">
     <w:name w:val="Normal"/>
     <w:uiPriority w:val="1"/>
     <w:qFormat/>
-    <w:rsid w:val="00C4117D"/>
+    <w:rsid w:val="00c4117d"/>
     <w:pPr>
-      <w:widowControl w:val="0"/>
-      <w:autoSpaceDE w:val="0"/>
-      <w:autoSpaceDN w:val="0"/>
-      <w:spacing w:after="0" w:line="240" w:lineRule="auto"/>
+      <w:widowControl w:val="false"/>
+      <w:suppressAutoHyphens w:val="true"/>
+      <w:bidi w:val="0"/>
+      <w:spacing w:lineRule="auto" w:line="240" w:before="0" w:after="0"/>
+      <w:jc w:val="left"/>
     </w:pPr>
     <w:rPr>
-      <w:rFonts w:ascii="Times New Roman" w:eastAsia="Times New Roman" w:hAnsi="Times New Roman" w:cs="Times New Roman"/>
-      <w:lang w:val="en-GB"/>
+      <w:rFonts w:ascii="Times New Roman" w:hAnsi="Times New Roman" w:eastAsia="Times New Roman" w:cs="Times New Roman"/>
+      <w:color w:val="auto"/>
+      <w:kern w:val="0"/>
+      <w:sz w:val="22"/>
+      <w:szCs w:val="22"/>
+      <w:lang w:val="en-GB" w:eastAsia="en-US" w:bidi="ar-SA"/>
     </w:rPr>
   </w:style>
-  <w:style w:type="character" w:default="1" w:styleId="a0">
+  <w:style w:type="character" w:styleId="DefaultParagraphFont" w:default="1">
     <w:name w:val="Default Paragraph Font"/>
     <w:uiPriority w:val="1"/>
     <w:semiHidden/>
     <w:unhideWhenUsed/>
+    <w:qFormat/>
+    <w:rPr/>
+  </w:style>
+  <w:style w:type="paragraph" w:styleId="Heading">
+    <w:name w:val="Heading"/>
+    <w:basedOn w:val="Normal"/>
+    <w:next w:val="BodyText"/>
+    <w:qFormat/>
+    <w:pPr>
+      <w:keepNext w:val="true"/>
+      <w:spacing w:before="240" w:after="120"/>
+    </w:pPr>
+    <w:rPr>
+      <w:rFonts w:ascii="Liberation Sans" w:hAnsi="Liberation Sans" w:eastAsia="Noto Sans CJK SC" w:cs="Noto Sans Devanagari"/>
+      <w:sz w:val="28"/>
+      <w:szCs w:val="28"/>
+    </w:rPr>
+  </w:style>
+  <w:style w:type="paragraph" w:styleId="BodyText">
+    <w:name w:val="Body Text"/>
+    <w:basedOn w:val="Normal"/>
+    <w:pPr>
+      <w:spacing w:lineRule="auto" w:line="276" w:before="0" w:after="140"/>
+    </w:pPr>
+    <w:rPr/>
+  </w:style>
+  <w:style w:type="paragraph" w:styleId="List">
+    <w:name w:val="List"/>
+    <w:basedOn w:val="BodyText"/>
+    <w:pPr/>
+    <w:rPr>
+      <w:rFonts w:cs="Noto Sans Devanagari"/>
+    </w:rPr>
+  </w:style>
+  <w:style w:type="paragraph" w:styleId="Caption">
+    <w:name w:val="Caption"/>
+    <w:basedOn w:val="Normal"/>
+    <w:qFormat/>
+    <w:pPr>
+      <w:suppressLineNumbers/>
+      <w:spacing w:before="120" w:after="120"/>
+    </w:pPr>
+    <w:rPr>
+      <w:rFonts w:cs="Noto Sans Devanagari"/>
+      <w:i/>
+      <w:iCs/>
+      <w:sz w:val="24"/>
+      <w:szCs w:val="24"/>
+    </w:rPr>
+  </w:style>
+  <w:style w:type="paragraph" w:styleId="Index">
+    <w:name w:val="Index"/>
+    <w:basedOn w:val="Normal"/>
+    <w:qFormat/>
+    <w:pPr>
+      <w:suppressLineNumbers/>
+    </w:pPr>
+    <w:rPr>
+      <w:rFonts w:cs="Noto Sans Devanagari"/>
+    </w:rPr>
+  </w:style>
+  <w:style w:type="paragraph" w:styleId="11" w:customStyle="1">
+    <w:name w:val="Обычный11"/>
+    <w:qFormat/>
+    <w:rsid w:val="00c4117d"/>
+    <w:pPr>
+      <w:widowControl w:val="false"/>
+      <w:suppressAutoHyphens w:val="true"/>
+      <w:bidi w:val="0"/>
+      <w:snapToGrid w:val="false"/>
+      <w:spacing w:lineRule="auto" w:line="240" w:before="0" w:after="0"/>
+      <w:ind w:firstLine="280"/>
+      <w:jc w:val="both"/>
+    </w:pPr>
+    <w:rPr>
+      <w:rFonts w:ascii="Times New Roman" w:hAnsi="Times New Roman" w:eastAsia="Times New Roman" w:cs="Times New Roman"/>
+      <w:color w:val="auto"/>
+      <w:kern w:val="0"/>
+      <w:sz w:val="24"/>
+      <w:szCs w:val="20"/>
+      <w:lang w:val="ru-RU" w:eastAsia="ru-RU" w:bidi="ar-SA"/>
+    </w:rPr>
+  </w:style>
+  <w:style w:type="paragraph" w:styleId="FR1" w:customStyle="1">
+    <w:name w:val="FR1"/>
+    <w:qFormat/>
+    <w:rsid w:val="00c4117d"/>
+    <w:pPr>
+      <w:widowControl w:val="false"/>
+      <w:suppressAutoHyphens w:val="true"/>
+      <w:bidi w:val="0"/>
+      <w:snapToGrid w:val="false"/>
+      <w:spacing w:lineRule="auto" w:line="240" w:before="0" w:after="0"/>
+      <w:jc w:val="center"/>
+    </w:pPr>
+    <w:rPr>
+      <w:rFonts w:ascii="Arial" w:hAnsi="Arial" w:eastAsia="Times New Roman" w:cs="Times New Roman"/>
+      <w:color w:val="auto"/>
+      <w:kern w:val="0"/>
+      <w:sz w:val="22"/>
+      <w:szCs w:val="20"/>
+      <w:lang w:val="ru-RU" w:eastAsia="ru-RU" w:bidi="ar-SA"/>
+    </w:rPr>
+  </w:style>
+  <w:style w:type="paragraph" w:styleId="TableContents">
+    <w:name w:val="Table Contents"/>
+    <w:basedOn w:val="Normal"/>
+    <w:qFormat/>
+    <w:pPr>
+      <w:widowControl w:val="false"/>
+      <w:suppressLineNumbers/>
+    </w:pPr>
+    <w:rPr/>
+  </w:style>
+  <w:style w:type="paragraph" w:styleId="TableHeading">
+    <w:name w:val="Table Heading"/>
+    <w:basedOn w:val="TableContents"/>
+    <w:qFormat/>
+    <w:pPr>
+      <w:suppressLineNumbers/>
+      <w:jc w:val="center"/>
+    </w:pPr>
+    <w:rPr>
+      <w:b/>
+      <w:bCs/>
+    </w:rPr>
+  </w:style>
+  <w:style w:type="numbering" w:styleId="NoList" w:default="1">
+    <w:name w:val="No List"/>
+    <w:uiPriority w:val="99"/>
+    <w:semiHidden/>
+    <w:unhideWhenUsed/>
+    <w:qFormat/>
   </w:style>
   <w:style w:type="table" w:default="1" w:styleId="a1">
     <w:name w:val="Normal Table"/>
@@ -2863,7 +3322,6 @@
     <w:semiHidden/>
     <w:unhideWhenUsed/>
     <w:tblPr>
-      <w:tblInd w:w="0" w:type="dxa"/>
       <w:tblCellMar>
         <w:top w:w="0" w:type="dxa"/>
         <w:left w:w="108" w:type="dxa"/>
@@ -2872,21 +3330,12 @@
       </w:tblCellMar>
     </w:tblPr>
   </w:style>
-  <w:style w:type="numbering" w:default="1" w:styleId="a2">
-    <w:name w:val="No List"/>
-    <w:uiPriority w:val="99"/>
-    <w:semiHidden/>
-    <w:unhideWhenUsed/>
-  </w:style>
   <w:style w:type="table" w:styleId="a3">
     <w:name w:val="Table Grid"/>
     <w:basedOn w:val="a1"/>
     <w:uiPriority w:val="39"/>
-    <w:rsid w:val="00C4117D"/>
+    <w:rsid w:val="00c4117d"/>
     <w:pPr>
-      <w:widowControl w:val="0"/>
-      <w:autoSpaceDE w:val="0"/>
-      <w:autoSpaceDN w:val="0"/>
       <w:spacing w:after="0" w:line="240" w:lineRule="auto"/>
     </w:pPr>
     <w:rPr>
@@ -2894,240 +3343,110 @@
     </w:rPr>
     <w:tblPr>
       <w:tblBorders>
-        <w:top w:val="single" w:sz="4" w:space="0" w:color="auto"/>
-        <w:left w:val="single" w:sz="4" w:space="0" w:color="auto"/>
-        <w:bottom w:val="single" w:sz="4" w:space="0" w:color="auto"/>
-        <w:right w:val="single" w:sz="4" w:space="0" w:color="auto"/>
-        <w:insideH w:val="single" w:sz="4" w:space="0" w:color="auto"/>
-        <w:insideV w:val="single" w:sz="4" w:space="0" w:color="auto"/>
+        <w:top w:val="single" w:color="auto" w:sz="4" w:space="0"/>
+        <w:left w:val="single" w:color="auto" w:sz="4" w:space="0"/>
+        <w:bottom w:val="single" w:color="auto" w:sz="4" w:space="0"/>
+        <w:right w:val="single" w:color="auto" w:sz="4" w:space="0"/>
+        <w:insideH w:val="single" w:color="auto" w:sz="4" w:space="0"/>
+        <w:insideV w:val="single" w:color="auto" w:sz="4" w:space="0"/>
       </w:tblBorders>
     </w:tblPr>
-  </w:style>
-  <w:style w:type="paragraph" w:customStyle="1" w:styleId="11">
-    <w:name w:val="Обычный11"/>
-    <w:rsid w:val="00C4117D"/>
-    <w:pPr>
-      <w:widowControl w:val="0"/>
-      <w:snapToGrid w:val="0"/>
-      <w:spacing w:after="0" w:line="240" w:lineRule="auto"/>
-      <w:ind w:firstLine="280"/>
-      <w:jc w:val="both"/>
-    </w:pPr>
-    <w:rPr>
-      <w:rFonts w:ascii="Times New Roman" w:eastAsia="Times New Roman" w:hAnsi="Times New Roman" w:cs="Times New Roman"/>
-      <w:sz w:val="24"/>
-      <w:szCs w:val="20"/>
-      <w:lang w:eastAsia="ru-RU"/>
-    </w:rPr>
-  </w:style>
-  <w:style w:type="paragraph" w:customStyle="1" w:styleId="FR1">
-    <w:name w:val="FR1"/>
-    <w:rsid w:val="00C4117D"/>
-    <w:pPr>
-      <w:widowControl w:val="0"/>
-      <w:snapToGrid w:val="0"/>
-      <w:spacing w:after="0" w:line="240" w:lineRule="auto"/>
-      <w:jc w:val="center"/>
-    </w:pPr>
-    <w:rPr>
-      <w:rFonts w:ascii="Arial" w:eastAsia="Times New Roman" w:hAnsi="Arial" w:cs="Times New Roman"/>
-      <w:szCs w:val="20"/>
-      <w:lang w:eastAsia="ru-RU"/>
-    </w:rPr>
   </w:style>
 </w:styles>
 </file>
 
 <file path=word/theme/theme1.xml><?xml version="1.0" encoding="utf-8"?>
-<a:theme xmlns:a="http://schemas.openxmlformats.org/drawingml/2006/main" name="Тема Office">
+<a:theme xmlns:a="http://schemas.openxmlformats.org/drawingml/2006/main" xmlns:r="http://schemas.openxmlformats.org/officeDocument/2006/relationships" name="Тема Office">
   <a:themeElements>
     <a:clrScheme name="Стандартная">
       <a:dk1>
-        <a:sysClr val="windowText" lastClr="000000"/>
+        <a:srgbClr val="000000"/>
       </a:dk1>
       <a:lt1>
-        <a:sysClr val="window" lastClr="FFFFFF"/>
+        <a:srgbClr val="ffffff"/>
       </a:lt1>
       <a:dk2>
-        <a:srgbClr val="44546A"/>
+        <a:srgbClr val="44546a"/>
       </a:dk2>
       <a:lt2>
-        <a:srgbClr val="E7E6E6"/>
+        <a:srgbClr val="e7e6e6"/>
       </a:lt2>
       <a:accent1>
-        <a:srgbClr val="4472C4"/>
+        <a:srgbClr val="4472c4"/>
       </a:accent1>
       <a:accent2>
-        <a:srgbClr val="ED7D31"/>
+        <a:srgbClr val="ed7d31"/>
       </a:accent2>
       <a:accent3>
-        <a:srgbClr val="A5A5A5"/>
+        <a:srgbClr val="a5a5a5"/>
       </a:accent3>
       <a:accent4>
-        <a:srgbClr val="FFC000"/>
+        <a:srgbClr val="ffc000"/>
       </a:accent4>
       <a:accent5>
-        <a:srgbClr val="5B9BD5"/>
+        <a:srgbClr val="5b9bd5"/>
       </a:accent5>
       <a:accent6>
-        <a:srgbClr val="70AD47"/>
+        <a:srgbClr val="70ad47"/>
       </a:accent6>
       <a:hlink>
-        <a:srgbClr val="0563C1"/>
+        <a:srgbClr val="0563c1"/>
       </a:hlink>
       <a:folHlink>
-        <a:srgbClr val="954F72"/>
+        <a:srgbClr val="954f72"/>
       </a:folHlink>
     </a:clrScheme>
     <a:fontScheme name="Стандартная">
       <a:majorFont>
-        <a:latin typeface="Calibri Light" panose="020F0302020204030204"/>
+        <a:latin typeface="Calibri Light" panose="020F0302020204030204" pitchFamily="0" charset="1"/>
         <a:ea typeface=""/>
         <a:cs typeface=""/>
-        <a:font script="Jpan" typeface="游ゴシック Light"/>
-        <a:font script="Hang" typeface="맑은 고딕"/>
-        <a:font script="Hans" typeface="等线 Light"/>
-        <a:font script="Hant" typeface="新細明體"/>
-        <a:font script="Arab" typeface="Times New Roman"/>
-        <a:font script="Hebr" typeface="Times New Roman"/>
-        <a:font script="Thai" typeface="Angsana New"/>
-        <a:font script="Ethi" typeface="Nyala"/>
-        <a:font script="Beng" typeface="Vrinda"/>
-        <a:font script="Gujr" typeface="Shruti"/>
-        <a:font script="Khmr" typeface="MoolBoran"/>
-        <a:font script="Knda" typeface="Tunga"/>
-        <a:font script="Guru" typeface="Raavi"/>
-        <a:font script="Cans" typeface="Euphemia"/>
-        <a:font script="Cher" typeface="Plantagenet Cherokee"/>
-        <a:font script="Yiii" typeface="Microsoft Yi Baiti"/>
-        <a:font script="Tibt" typeface="Microsoft Himalaya"/>
-        <a:font script="Thaa" typeface="MV Boli"/>
-        <a:font script="Deva" typeface="Mangal"/>
-        <a:font script="Telu" typeface="Gautami"/>
-        <a:font script="Taml" typeface="Latha"/>
-        <a:font script="Syrc" typeface="Estrangelo Edessa"/>
-        <a:font script="Orya" typeface="Kalinga"/>
-        <a:font script="Mlym" typeface="Kartika"/>
-        <a:font script="Laoo" typeface="DokChampa"/>
-        <a:font script="Sinh" typeface="Iskoola Pota"/>
-        <a:font script="Mong" typeface="Mongolian Baiti"/>
-        <a:font script="Viet" typeface="Times New Roman"/>
-        <a:font script="Uigh" typeface="Microsoft Uighur"/>
-        <a:font script="Geor" typeface="Sylfaen"/>
-        <a:font script="Armn" typeface="Arial"/>
-        <a:font script="Bugi" typeface="Leelawadee UI"/>
-        <a:font script="Bopo" typeface="Microsoft JhengHei"/>
-        <a:font script="Java" typeface="Javanese Text"/>
-        <a:font script="Lisu" typeface="Segoe UI"/>
-        <a:font script="Mymr" typeface="Myanmar Text"/>
-        <a:font script="Nkoo" typeface="Ebrima"/>
-        <a:font script="Olck" typeface="Nirmala UI"/>
-        <a:font script="Osma" typeface="Ebrima"/>
-        <a:font script="Phag" typeface="Phagspa"/>
-        <a:font script="Syrn" typeface="Estrangelo Edessa"/>
-        <a:font script="Syrj" typeface="Estrangelo Edessa"/>
-        <a:font script="Syre" typeface="Estrangelo Edessa"/>
-        <a:font script="Sora" typeface="Nirmala UI"/>
-        <a:font script="Tale" typeface="Microsoft Tai Le"/>
-        <a:font script="Talu" typeface="Microsoft New Tai Lue"/>
-        <a:font script="Tfng" typeface="Ebrima"/>
       </a:majorFont>
       <a:minorFont>
-        <a:latin typeface="Calibri" panose="020F0502020204030204"/>
+        <a:latin typeface="Calibri" panose="020F0502020204030204" pitchFamily="0" charset="1"/>
         <a:ea typeface=""/>
         <a:cs typeface=""/>
-        <a:font script="Jpan" typeface="游明朝"/>
-        <a:font script="Hang" typeface="맑은 고딕"/>
-        <a:font script="Hans" typeface="等线"/>
-        <a:font script="Hant" typeface="新細明體"/>
-        <a:font script="Arab" typeface="Arial"/>
-        <a:font script="Hebr" typeface="Arial"/>
-        <a:font script="Thai" typeface="Cordia New"/>
-        <a:font script="Ethi" typeface="Nyala"/>
-        <a:font script="Beng" typeface="Vrinda"/>
-        <a:font script="Gujr" typeface="Shruti"/>
-        <a:font script="Khmr" typeface="DaunPenh"/>
-        <a:font script="Knda" typeface="Tunga"/>
-        <a:font script="Guru" typeface="Raavi"/>
-        <a:font script="Cans" typeface="Euphemia"/>
-        <a:font script="Cher" typeface="Plantagenet Cherokee"/>
-        <a:font script="Yiii" typeface="Microsoft Yi Baiti"/>
-        <a:font script="Tibt" typeface="Microsoft Himalaya"/>
-        <a:font script="Thaa" typeface="MV Boli"/>
-        <a:font script="Deva" typeface="Mangal"/>
-        <a:font script="Telu" typeface="Gautami"/>
-        <a:font script="Taml" typeface="Latha"/>
-        <a:font script="Syrc" typeface="Estrangelo Edessa"/>
-        <a:font script="Orya" typeface="Kalinga"/>
-        <a:font script="Mlym" typeface="Kartika"/>
-        <a:font script="Laoo" typeface="DokChampa"/>
-        <a:font script="Sinh" typeface="Iskoola Pota"/>
-        <a:font script="Mong" typeface="Mongolian Baiti"/>
-        <a:font script="Viet" typeface="Arial"/>
-        <a:font script="Uigh" typeface="Microsoft Uighur"/>
-        <a:font script="Geor" typeface="Sylfaen"/>
-        <a:font script="Armn" typeface="Arial"/>
-        <a:font script="Bugi" typeface="Leelawadee UI"/>
-        <a:font script="Bopo" typeface="Microsoft JhengHei"/>
-        <a:font script="Java" typeface="Javanese Text"/>
-        <a:font script="Lisu" typeface="Segoe UI"/>
-        <a:font script="Mymr" typeface="Myanmar Text"/>
-        <a:font script="Nkoo" typeface="Ebrima"/>
-        <a:font script="Olck" typeface="Nirmala UI"/>
-        <a:font script="Osma" typeface="Ebrima"/>
-        <a:font script="Phag" typeface="Phagspa"/>
-        <a:font script="Syrn" typeface="Estrangelo Edessa"/>
-        <a:font script="Syrj" typeface="Estrangelo Edessa"/>
-        <a:font script="Syre" typeface="Estrangelo Edessa"/>
-        <a:font script="Sora" typeface="Nirmala UI"/>
-        <a:font script="Tale" typeface="Microsoft Tai Le"/>
-        <a:font script="Talu" typeface="Microsoft New Tai Lue"/>
-        <a:font script="Tfng" typeface="Ebrima"/>
       </a:minorFont>
     </a:fontScheme>
-    <a:fmtScheme name="Стандартная">
+    <a:fmtScheme>
       <a:fillStyleLst>
         <a:solidFill>
           <a:schemeClr val="phClr"/>
         </a:solidFill>
-        <a:gradFill rotWithShape="1">
+        <a:gradFill>
           <a:gsLst>
             <a:gs pos="0">
               <a:schemeClr val="phClr">
                 <a:lumMod val="110000"/>
-                <a:satMod val="105000"/>
                 <a:tint val="67000"/>
               </a:schemeClr>
             </a:gs>
             <a:gs pos="50000">
               <a:schemeClr val="phClr">
                 <a:lumMod val="105000"/>
-                <a:satMod val="103000"/>
                 <a:tint val="73000"/>
               </a:schemeClr>
             </a:gs>
             <a:gs pos="100000">
               <a:schemeClr val="phClr">
                 <a:lumMod val="105000"/>
-                <a:satMod val="109000"/>
                 <a:tint val="81000"/>
               </a:schemeClr>
             </a:gs>
           </a:gsLst>
           <a:lin ang="5400000" scaled="0"/>
+          <a:tileRect l="0" t="0" r="0" b="0"/>
         </a:gradFill>
-        <a:gradFill rotWithShape="1">
+        <a:gradFill>
           <a:gsLst>
             <a:gs pos="0">
               <a:schemeClr val="phClr">
-                <a:satMod val="103000"/>
                 <a:lumMod val="102000"/>
                 <a:tint val="94000"/>
               </a:schemeClr>
             </a:gs>
             <a:gs pos="50000">
               <a:schemeClr val="phClr">
-                <a:satMod val="110000"/>
                 <a:lumMod val="100000"/>
                 <a:shade val="100000"/>
               </a:schemeClr>
@@ -3135,33 +3454,24 @@
             <a:gs pos="100000">
               <a:schemeClr val="phClr">
                 <a:lumMod val="99000"/>
-                <a:satMod val="120000"/>
                 <a:shade val="78000"/>
               </a:schemeClr>
             </a:gs>
           </a:gsLst>
           <a:lin ang="5400000" scaled="0"/>
+          <a:tileRect l="0" t="0" r="0" b="0"/>
         </a:gradFill>
       </a:fillStyleLst>
       <a:lnStyleLst>
         <a:ln w="6350" cap="flat" cmpd="sng" algn="ctr">
-          <a:solidFill>
-            <a:schemeClr val="phClr"/>
-          </a:solidFill>
           <a:prstDash val="solid"/>
           <a:miter lim="800000"/>
         </a:ln>
         <a:ln w="12700" cap="flat" cmpd="sng" algn="ctr">
-          <a:solidFill>
-            <a:schemeClr val="phClr"/>
-          </a:solidFill>
           <a:prstDash val="solid"/>
           <a:miter lim="800000"/>
         </a:ln>
         <a:ln w="19050" cap="flat" cmpd="sng" algn="ctr">
-          <a:solidFill>
-            <a:schemeClr val="phClr"/>
-          </a:solidFill>
           <a:prstDash val="solid"/>
           <a:miter lim="800000"/>
         </a:ln>
@@ -3174,13 +3484,7 @@
           <a:effectLst/>
         </a:effectStyle>
         <a:effectStyle>
-          <a:effectLst>
-            <a:outerShdw blurRad="57150" dist="19050" dir="5400000" algn="ctr" rotWithShape="0">
-              <a:srgbClr val="000000">
-                <a:alpha val="63000"/>
-              </a:srgbClr>
-            </a:outerShdw>
-          </a:effectLst>
+          <a:effectLst/>
         </a:effectStyle>
       </a:effectStyleLst>
       <a:bgFillStyleLst>
@@ -3190,15 +3494,13 @@
         <a:solidFill>
           <a:schemeClr val="phClr">
             <a:tint val="95000"/>
-            <a:satMod val="170000"/>
           </a:schemeClr>
         </a:solidFill>
-        <a:gradFill rotWithShape="1">
+        <a:gradFill>
           <a:gsLst>
             <a:gs pos="0">
               <a:schemeClr val="phClr">
                 <a:tint val="93000"/>
-                <a:satMod val="150000"/>
                 <a:shade val="98000"/>
                 <a:lumMod val="102000"/>
               </a:schemeClr>
@@ -3206,7 +3508,6 @@
             <a:gs pos="50000">
               <a:schemeClr val="phClr">
                 <a:tint val="98000"/>
-                <a:satMod val="130000"/>
                 <a:shade val="90000"/>
                 <a:lumMod val="103000"/>
               </a:schemeClr>
@@ -3214,21 +3515,14 @@
             <a:gs pos="100000">
               <a:schemeClr val="phClr">
                 <a:shade val="63000"/>
-                <a:satMod val="120000"/>
               </a:schemeClr>
             </a:gs>
           </a:gsLst>
           <a:lin ang="5400000" scaled="0"/>
+          <a:tileRect l="0" t="0" r="0" b="0"/>
         </a:gradFill>
       </a:bgFillStyleLst>
     </a:fmtScheme>
   </a:themeElements>
-  <a:objectDefaults/>
-  <a:extraClrSchemeLst/>
-  <a:extLst>
-    <a:ext uri="{05A4C25C-085E-4340-85A3-A5531E510DB2}">
-      <thm15:themeFamily xmlns:thm15="http://schemas.microsoft.com/office/thememl/2012/main" name="Office Theme" id="{62F939B6-93AF-4DB8-9C6B-D6C7DFDC589F}" vid="{4A3C46E8-61CC-4603-A589-7422A47A8E4A}"/>
-    </a:ext>
-  </a:extLst>
 </a:theme>
 </file>
</xml_diff>